<commit_message>
Added a description to section 4.3 for the Interface Subsystem of the SDD document.
</commit_message>
<xml_diff>
--- a/SDD-Document-V2.docx
+++ b/SDD-Document-V2.docx
@@ -1,6 +1,6 @@
 
 <file path=word/document.xml><?xml version="1.0" encoding="utf-8"?>
-<w:document xmlns:wpc="http://schemas.microsoft.com/office/word/2010/wordprocessingCanvas" xmlns:mc="http://schemas.openxmlformats.org/markup-compatibility/2006" xmlns:o="urn:schemas-microsoft-com:office:office" xmlns:r="http://schemas.openxmlformats.org/officeDocument/2006/relationships" xmlns:m="http://schemas.openxmlformats.org/officeDocument/2006/math" xmlns:v="urn:schemas-microsoft-com:vml" xmlns:wp14="http://schemas.microsoft.com/office/word/2010/wordprocessingDrawing" xmlns:wp="http://schemas.openxmlformats.org/drawingml/2006/wordprocessingDrawing" xmlns:w10="urn:schemas-microsoft-com:office:word" xmlns:w="http://schemas.openxmlformats.org/wordprocessingml/2006/main" xmlns:w14="http://schemas.microsoft.com/office/word/2010/wordml" xmlns:w15="http://schemas.microsoft.com/office/word/2012/wordml" xmlns:wpg="http://schemas.microsoft.com/office/word/2010/wordprocessingGroup" xmlns:wpi="http://schemas.microsoft.com/office/word/2010/wordprocessingInk" xmlns:wne="http://schemas.microsoft.com/office/word/2006/wordml" xmlns:wps="http://schemas.microsoft.com/office/word/2010/wordprocessingShape" mc:Ignorable="w14 w15 wp14">
+<w:document xmlns:wpc="http://schemas.microsoft.com/office/word/2010/wordprocessingCanvas" xmlns:cx="http://schemas.microsoft.com/office/drawing/2014/chartex" xmlns:cx1="http://schemas.microsoft.com/office/drawing/2015/9/8/chartex" xmlns:cx2="http://schemas.microsoft.com/office/drawing/2015/10/21/chartex" xmlns:mc="http://schemas.openxmlformats.org/markup-compatibility/2006" xmlns:o="urn:schemas-microsoft-com:office:office" xmlns:r="http://schemas.openxmlformats.org/officeDocument/2006/relationships" xmlns:m="http://schemas.openxmlformats.org/officeDocument/2006/math" xmlns:v="urn:schemas-microsoft-com:vml" xmlns:wp14="http://schemas.microsoft.com/office/word/2010/wordprocessingDrawing" xmlns:wp="http://schemas.openxmlformats.org/drawingml/2006/wordprocessingDrawing" xmlns:w10="urn:schemas-microsoft-com:office:word" xmlns:w="http://schemas.openxmlformats.org/wordprocessingml/2006/main" xmlns:w14="http://schemas.microsoft.com/office/word/2010/wordml" xmlns:w15="http://schemas.microsoft.com/office/word/2012/wordml" xmlns:w16se="http://schemas.microsoft.com/office/word/2015/wordml/symex" xmlns:wpg="http://schemas.microsoft.com/office/word/2010/wordprocessingGroup" xmlns:wpi="http://schemas.microsoft.com/office/word/2010/wordprocessingInk" xmlns:wne="http://schemas.microsoft.com/office/word/2006/wordml" xmlns:wps="http://schemas.microsoft.com/office/word/2010/wordprocessingShape" mc:Ignorable="w14 w15 w16se wp14">
   <w:body>
     <w:p>
       <w:pPr>
@@ -1077,27 +1077,13 @@
         <w:rPr>
           <w:highlight w:val="yellow"/>
         </w:rPr>
-        <w:t xml:space="preserve"> Gonzalez</w:t>
-      </w:r>
-      <w:proofErr w:type="gramStart"/>
-      <w:r>
-        <w:rPr>
-          <w:highlight w:val="yellow"/>
-        </w:rPr>
-        <w:t>)</w:t>
-      </w:r>
-      <w:r>
-        <w:rPr>
-          <w:highlight w:val="yellow"/>
-        </w:rPr>
-        <w:t>-</w:t>
-      </w:r>
-      <w:proofErr w:type="gramEnd"/>
-      <w:r>
-        <w:rPr>
-          <w:highlight w:val="yellow"/>
-        </w:rPr>
-        <w:t xml:space="preserve"> more detail than requirements analysis and system design.</w:t>
+        <w:t xml:space="preserve"> Gonzalez)</w:t>
+      </w:r>
+      <w:r>
+        <w:rPr>
+          <w:highlight w:val="yellow"/>
+        </w:rPr>
+        <w:t>- more detail than requirements analysis and system design.</w:t>
       </w:r>
     </w:p>
     <w:p>
@@ -1193,19 +1179,19 @@
         </w:rPr>
         <w:tab/>
       </w:r>
-      <w:proofErr w:type="gramStart"/>
-      <w:r>
-        <w:rPr>
-          <w:highlight w:val="yellow"/>
-        </w:rPr>
-        <w:t>4.1.2  Description</w:t>
-      </w:r>
-      <w:proofErr w:type="gramEnd"/>
-      <w:r>
-        <w:rPr>
-          <w:highlight w:val="yellow"/>
-        </w:rPr>
-        <w:t xml:space="preserve"> of Each object with attributes and methods described</w:t>
+      <w:bookmarkStart w:id="15" w:name="_GoBack"/>
+      <w:bookmarkEnd w:id="15"/>
+      <w:r>
+        <w:rPr>
+          <w:highlight w:val="yellow"/>
+        </w:rPr>
+        <w:t>4.1.2 The</w:t>
+      </w:r>
+      <w:r>
+        <w:rPr>
+          <w:highlight w:val="yellow"/>
+        </w:rPr>
+        <w:t xml:space="preserve"> Interface Subsystem will consist of a series of menus that will prompt the user to input commands. The system will then create a control object based on the entered command that will perform the intended task. The primary entity object found within the subsystem is the Game Object. The Game object will be responsible for holding all room and hero data. This is the object that will be output and read during a save and load respectively. </w:t>
       </w:r>
     </w:p>
     <w:p>
@@ -1320,7 +1306,7 @@
           <w:sz w:val="28"/>
         </w:rPr>
       </w:pPr>
-      <w:bookmarkStart w:id="15" w:name="_Toc44676300"/>
+      <w:bookmarkStart w:id="16" w:name="_Toc44676300"/>
       <w:r>
         <w:rPr>
           <w:sz w:val="28"/>
@@ -1351,13 +1337,11 @@
     </w:p>
     <w:p/>
     <w:p>
-      <w:bookmarkStart w:id="16" w:name="_GoBack"/>
-      <w:bookmarkEnd w:id="16"/>
       <w:r>
         <w:t>n/a</w:t>
       </w:r>
     </w:p>
-    <w:bookmarkEnd w:id="15"/>
+    <w:bookmarkEnd w:id="16"/>
     <w:p>
       <w:pPr>
         <w:widowControl w:val="0"/>
@@ -1624,7 +1608,7 @@
 </file>
 
 <file path=word/endnotes.xml><?xml version="1.0" encoding="utf-8"?>
-<w:endnotes xmlns:wpc="http://schemas.microsoft.com/office/word/2010/wordprocessingCanvas" xmlns:mc="http://schemas.openxmlformats.org/markup-compatibility/2006" xmlns:o="urn:schemas-microsoft-com:office:office" xmlns:r="http://schemas.openxmlformats.org/officeDocument/2006/relationships" xmlns:m="http://schemas.openxmlformats.org/officeDocument/2006/math" xmlns:v="urn:schemas-microsoft-com:vml" xmlns:wp14="http://schemas.microsoft.com/office/word/2010/wordprocessingDrawing" xmlns:wp="http://schemas.openxmlformats.org/drawingml/2006/wordprocessingDrawing" xmlns:w10="urn:schemas-microsoft-com:office:word" xmlns:w="http://schemas.openxmlformats.org/wordprocessingml/2006/main" xmlns:w14="http://schemas.microsoft.com/office/word/2010/wordml" xmlns:w15="http://schemas.microsoft.com/office/word/2012/wordml" xmlns:wpg="http://schemas.microsoft.com/office/word/2010/wordprocessingGroup" xmlns:wpi="http://schemas.microsoft.com/office/word/2010/wordprocessingInk" xmlns:wne="http://schemas.microsoft.com/office/word/2006/wordml" xmlns:wps="http://schemas.microsoft.com/office/word/2010/wordprocessingShape" mc:Ignorable="w14 w15 wp14">
+<w:endnotes xmlns:wpc="http://schemas.microsoft.com/office/word/2010/wordprocessingCanvas" xmlns:cx="http://schemas.microsoft.com/office/drawing/2014/chartex" xmlns:cx1="http://schemas.microsoft.com/office/drawing/2015/9/8/chartex" xmlns:cx2="http://schemas.microsoft.com/office/drawing/2015/10/21/chartex" xmlns:mc="http://schemas.openxmlformats.org/markup-compatibility/2006" xmlns:o="urn:schemas-microsoft-com:office:office" xmlns:r="http://schemas.openxmlformats.org/officeDocument/2006/relationships" xmlns:m="http://schemas.openxmlformats.org/officeDocument/2006/math" xmlns:v="urn:schemas-microsoft-com:vml" xmlns:wp14="http://schemas.microsoft.com/office/word/2010/wordprocessingDrawing" xmlns:wp="http://schemas.openxmlformats.org/drawingml/2006/wordprocessingDrawing" xmlns:w10="urn:schemas-microsoft-com:office:word" xmlns:w="http://schemas.openxmlformats.org/wordprocessingml/2006/main" xmlns:w14="http://schemas.microsoft.com/office/word/2010/wordml" xmlns:w15="http://schemas.microsoft.com/office/word/2012/wordml" xmlns:w16se="http://schemas.microsoft.com/office/word/2015/wordml/symex" xmlns:wpg="http://schemas.microsoft.com/office/word/2010/wordprocessingGroup" xmlns:wpi="http://schemas.microsoft.com/office/word/2010/wordprocessingInk" xmlns:wne="http://schemas.microsoft.com/office/word/2006/wordml" xmlns:wps="http://schemas.microsoft.com/office/word/2010/wordprocessingShape" mc:Ignorable="w14 w15 w16se wp14">
   <w:endnote w:type="separator" w:id="-1">
     <w:p>
       <w:r>
@@ -1643,7 +1627,7 @@
 </file>
 
 <file path=word/footer1.xml><?xml version="1.0" encoding="utf-8"?>
-<w:ftr xmlns:wpc="http://schemas.microsoft.com/office/word/2010/wordprocessingCanvas" xmlns:mc="http://schemas.openxmlformats.org/markup-compatibility/2006" xmlns:o="urn:schemas-microsoft-com:office:office" xmlns:r="http://schemas.openxmlformats.org/officeDocument/2006/relationships" xmlns:m="http://schemas.openxmlformats.org/officeDocument/2006/math" xmlns:v="urn:schemas-microsoft-com:vml" xmlns:wp14="http://schemas.microsoft.com/office/word/2010/wordprocessingDrawing" xmlns:wp="http://schemas.openxmlformats.org/drawingml/2006/wordprocessingDrawing" xmlns:w10="urn:schemas-microsoft-com:office:word" xmlns:w="http://schemas.openxmlformats.org/wordprocessingml/2006/main" xmlns:w14="http://schemas.microsoft.com/office/word/2010/wordml" xmlns:w15="http://schemas.microsoft.com/office/word/2012/wordml" xmlns:wpg="http://schemas.microsoft.com/office/word/2010/wordprocessingGroup" xmlns:wpi="http://schemas.microsoft.com/office/word/2010/wordprocessingInk" xmlns:wne="http://schemas.microsoft.com/office/word/2006/wordml" xmlns:wps="http://schemas.microsoft.com/office/word/2010/wordprocessingShape" mc:Ignorable="w14 w15 wp14">
+<w:ftr xmlns:wpc="http://schemas.microsoft.com/office/word/2010/wordprocessingCanvas" xmlns:cx="http://schemas.microsoft.com/office/drawing/2014/chartex" xmlns:cx1="http://schemas.microsoft.com/office/drawing/2015/9/8/chartex" xmlns:cx2="http://schemas.microsoft.com/office/drawing/2015/10/21/chartex" xmlns:mc="http://schemas.openxmlformats.org/markup-compatibility/2006" xmlns:o="urn:schemas-microsoft-com:office:office" xmlns:r="http://schemas.openxmlformats.org/officeDocument/2006/relationships" xmlns:m="http://schemas.openxmlformats.org/officeDocument/2006/math" xmlns:v="urn:schemas-microsoft-com:vml" xmlns:wp14="http://schemas.microsoft.com/office/word/2010/wordprocessingDrawing" xmlns:wp="http://schemas.openxmlformats.org/drawingml/2006/wordprocessingDrawing" xmlns:w10="urn:schemas-microsoft-com:office:word" xmlns:w="http://schemas.openxmlformats.org/wordprocessingml/2006/main" xmlns:w14="http://schemas.microsoft.com/office/word/2010/wordml" xmlns:w15="http://schemas.microsoft.com/office/word/2012/wordml" xmlns:w16se="http://schemas.microsoft.com/office/word/2015/wordml/symex" xmlns:wpg="http://schemas.microsoft.com/office/word/2010/wordprocessingGroup" xmlns:wpi="http://schemas.microsoft.com/office/word/2010/wordprocessingInk" xmlns:wne="http://schemas.microsoft.com/office/word/2006/wordml" xmlns:wps="http://schemas.microsoft.com/office/word/2010/wordprocessingShape" mc:Ignorable="w14 w15 w16se wp14">
   <w:p>
     <w:pPr>
       <w:pStyle w:val="Footer"/>
@@ -1685,7 +1669,7 @@
 </file>
 
 <file path=word/footer2.xml><?xml version="1.0" encoding="utf-8"?>
-<w:ftr xmlns:wpc="http://schemas.microsoft.com/office/word/2010/wordprocessingCanvas" xmlns:mc="http://schemas.openxmlformats.org/markup-compatibility/2006" xmlns:o="urn:schemas-microsoft-com:office:office" xmlns:r="http://schemas.openxmlformats.org/officeDocument/2006/relationships" xmlns:m="http://schemas.openxmlformats.org/officeDocument/2006/math" xmlns:v="urn:schemas-microsoft-com:vml" xmlns:wp14="http://schemas.microsoft.com/office/word/2010/wordprocessingDrawing" xmlns:wp="http://schemas.openxmlformats.org/drawingml/2006/wordprocessingDrawing" xmlns:w10="urn:schemas-microsoft-com:office:word" xmlns:w="http://schemas.openxmlformats.org/wordprocessingml/2006/main" xmlns:w14="http://schemas.microsoft.com/office/word/2010/wordml" xmlns:w15="http://schemas.microsoft.com/office/word/2012/wordml" xmlns:wpg="http://schemas.microsoft.com/office/word/2010/wordprocessingGroup" xmlns:wpi="http://schemas.microsoft.com/office/word/2010/wordprocessingInk" xmlns:wne="http://schemas.microsoft.com/office/word/2006/wordml" xmlns:wps="http://schemas.microsoft.com/office/word/2010/wordprocessingShape" mc:Ignorable="w14 w15 wp14">
+<w:ftr xmlns:wpc="http://schemas.microsoft.com/office/word/2010/wordprocessingCanvas" xmlns:cx="http://schemas.microsoft.com/office/drawing/2014/chartex" xmlns:cx1="http://schemas.microsoft.com/office/drawing/2015/9/8/chartex" xmlns:cx2="http://schemas.microsoft.com/office/drawing/2015/10/21/chartex" xmlns:mc="http://schemas.openxmlformats.org/markup-compatibility/2006" xmlns:o="urn:schemas-microsoft-com:office:office" xmlns:r="http://schemas.openxmlformats.org/officeDocument/2006/relationships" xmlns:m="http://schemas.openxmlformats.org/officeDocument/2006/math" xmlns:v="urn:schemas-microsoft-com:vml" xmlns:wp14="http://schemas.microsoft.com/office/word/2010/wordprocessingDrawing" xmlns:wp="http://schemas.openxmlformats.org/drawingml/2006/wordprocessingDrawing" xmlns:w10="urn:schemas-microsoft-com:office:word" xmlns:w="http://schemas.openxmlformats.org/wordprocessingml/2006/main" xmlns:w14="http://schemas.microsoft.com/office/word/2010/wordml" xmlns:w15="http://schemas.microsoft.com/office/word/2012/wordml" xmlns:w16se="http://schemas.microsoft.com/office/word/2015/wordml/symex" xmlns:wpg="http://schemas.microsoft.com/office/word/2010/wordprocessingGroup" xmlns:wpi="http://schemas.microsoft.com/office/word/2010/wordprocessingInk" xmlns:wne="http://schemas.microsoft.com/office/word/2006/wordml" xmlns:wps="http://schemas.microsoft.com/office/word/2010/wordprocessingShape" mc:Ignorable="w14 w15 w16se wp14">
   <w:p>
     <w:pPr>
       <w:pStyle w:val="Footer"/>
@@ -1714,7 +1698,7 @@
         <w:rStyle w:val="PageNumber"/>
         <w:noProof/>
       </w:rPr>
-      <w:t>1</w:t>
+      <w:t>6</w:t>
     </w:r>
     <w:r>
       <w:rPr>
@@ -1727,7 +1711,7 @@
 </file>
 
 <file path=word/footnotes.xml><?xml version="1.0" encoding="utf-8"?>
-<w:footnotes xmlns:wpc="http://schemas.microsoft.com/office/word/2010/wordprocessingCanvas" xmlns:mc="http://schemas.openxmlformats.org/markup-compatibility/2006" xmlns:o="urn:schemas-microsoft-com:office:office" xmlns:r="http://schemas.openxmlformats.org/officeDocument/2006/relationships" xmlns:m="http://schemas.openxmlformats.org/officeDocument/2006/math" xmlns:v="urn:schemas-microsoft-com:vml" xmlns:wp14="http://schemas.microsoft.com/office/word/2010/wordprocessingDrawing" xmlns:wp="http://schemas.openxmlformats.org/drawingml/2006/wordprocessingDrawing" xmlns:w10="urn:schemas-microsoft-com:office:word" xmlns:w="http://schemas.openxmlformats.org/wordprocessingml/2006/main" xmlns:w14="http://schemas.microsoft.com/office/word/2010/wordml" xmlns:w15="http://schemas.microsoft.com/office/word/2012/wordml" xmlns:wpg="http://schemas.microsoft.com/office/word/2010/wordprocessingGroup" xmlns:wpi="http://schemas.microsoft.com/office/word/2010/wordprocessingInk" xmlns:wne="http://schemas.microsoft.com/office/word/2006/wordml" xmlns:wps="http://schemas.microsoft.com/office/word/2010/wordprocessingShape" mc:Ignorable="w14 w15 wp14">
+<w:footnotes xmlns:wpc="http://schemas.microsoft.com/office/word/2010/wordprocessingCanvas" xmlns:cx="http://schemas.microsoft.com/office/drawing/2014/chartex" xmlns:cx1="http://schemas.microsoft.com/office/drawing/2015/9/8/chartex" xmlns:cx2="http://schemas.microsoft.com/office/drawing/2015/10/21/chartex" xmlns:mc="http://schemas.openxmlformats.org/markup-compatibility/2006" xmlns:o="urn:schemas-microsoft-com:office:office" xmlns:r="http://schemas.openxmlformats.org/officeDocument/2006/relationships" xmlns:m="http://schemas.openxmlformats.org/officeDocument/2006/math" xmlns:v="urn:schemas-microsoft-com:vml" xmlns:wp14="http://schemas.microsoft.com/office/word/2010/wordprocessingDrawing" xmlns:wp="http://schemas.openxmlformats.org/drawingml/2006/wordprocessingDrawing" xmlns:w10="urn:schemas-microsoft-com:office:word" xmlns:w="http://schemas.openxmlformats.org/wordprocessingml/2006/main" xmlns:w14="http://schemas.microsoft.com/office/word/2010/wordml" xmlns:w15="http://schemas.microsoft.com/office/word/2012/wordml" xmlns:w16se="http://schemas.microsoft.com/office/word/2015/wordml/symex" xmlns:wpg="http://schemas.microsoft.com/office/word/2010/wordprocessingGroup" xmlns:wpi="http://schemas.microsoft.com/office/word/2010/wordprocessingInk" xmlns:wne="http://schemas.microsoft.com/office/word/2006/wordml" xmlns:wps="http://schemas.microsoft.com/office/word/2010/wordprocessingShape" mc:Ignorable="w14 w15 w16se wp14">
   <w:footnote w:type="separator" w:id="-1">
     <w:p>
       <w:r>
@@ -1746,7 +1730,7 @@
 </file>
 
 <file path=word/header1.xml><?xml version="1.0" encoding="utf-8"?>
-<w:hdr xmlns:wpc="http://schemas.microsoft.com/office/word/2010/wordprocessingCanvas" xmlns:mc="http://schemas.openxmlformats.org/markup-compatibility/2006" xmlns:o="urn:schemas-microsoft-com:office:office" xmlns:r="http://schemas.openxmlformats.org/officeDocument/2006/relationships" xmlns:m="http://schemas.openxmlformats.org/officeDocument/2006/math" xmlns:v="urn:schemas-microsoft-com:vml" xmlns:wp14="http://schemas.microsoft.com/office/word/2010/wordprocessingDrawing" xmlns:wp="http://schemas.openxmlformats.org/drawingml/2006/wordprocessingDrawing" xmlns:w10="urn:schemas-microsoft-com:office:word" xmlns:w="http://schemas.openxmlformats.org/wordprocessingml/2006/main" xmlns:w14="http://schemas.microsoft.com/office/word/2010/wordml" xmlns:w15="http://schemas.microsoft.com/office/word/2012/wordml" xmlns:wpg="http://schemas.microsoft.com/office/word/2010/wordprocessingGroup" xmlns:wpi="http://schemas.microsoft.com/office/word/2010/wordprocessingInk" xmlns:wne="http://schemas.microsoft.com/office/word/2006/wordml" xmlns:wps="http://schemas.microsoft.com/office/word/2010/wordprocessingShape" mc:Ignorable="w14 w15 wp14">
+<w:hdr xmlns:wpc="http://schemas.microsoft.com/office/word/2010/wordprocessingCanvas" xmlns:cx="http://schemas.microsoft.com/office/drawing/2014/chartex" xmlns:cx1="http://schemas.microsoft.com/office/drawing/2015/9/8/chartex" xmlns:cx2="http://schemas.microsoft.com/office/drawing/2015/10/21/chartex" xmlns:mc="http://schemas.openxmlformats.org/markup-compatibility/2006" xmlns:o="urn:schemas-microsoft-com:office:office" xmlns:r="http://schemas.openxmlformats.org/officeDocument/2006/relationships" xmlns:m="http://schemas.openxmlformats.org/officeDocument/2006/math" xmlns:v="urn:schemas-microsoft-com:vml" xmlns:wp14="http://schemas.microsoft.com/office/word/2010/wordprocessingDrawing" xmlns:wp="http://schemas.openxmlformats.org/drawingml/2006/wordprocessingDrawing" xmlns:w10="urn:schemas-microsoft-com:office:word" xmlns:w="http://schemas.openxmlformats.org/wordprocessingml/2006/main" xmlns:w14="http://schemas.microsoft.com/office/word/2010/wordml" xmlns:w15="http://schemas.microsoft.com/office/word/2012/wordml" xmlns:w16se="http://schemas.microsoft.com/office/word/2015/wordml/symex" xmlns:wpg="http://schemas.microsoft.com/office/word/2010/wordprocessingGroup" xmlns:wpi="http://schemas.microsoft.com/office/word/2010/wordprocessingInk" xmlns:wne="http://schemas.microsoft.com/office/word/2006/wordml" xmlns:wps="http://schemas.microsoft.com/office/word/2010/wordprocessingShape" mc:Ignorable="w14 w15 w16se wp14">
   <w:p>
     <w:pPr>
       <w:pStyle w:val="Header"/>
@@ -1756,7 +1740,7 @@
 </file>
 
 <file path=word/numbering.xml><?xml version="1.0" encoding="utf-8"?>
-<w:numbering xmlns:wpc="http://schemas.microsoft.com/office/word/2010/wordprocessingCanvas" xmlns:mc="http://schemas.openxmlformats.org/markup-compatibility/2006" xmlns:o="urn:schemas-microsoft-com:office:office" xmlns:r="http://schemas.openxmlformats.org/officeDocument/2006/relationships" xmlns:m="http://schemas.openxmlformats.org/officeDocument/2006/math" xmlns:v="urn:schemas-microsoft-com:vml" xmlns:wp14="http://schemas.microsoft.com/office/word/2010/wordprocessingDrawing" xmlns:wp="http://schemas.openxmlformats.org/drawingml/2006/wordprocessingDrawing" xmlns:w10="urn:schemas-microsoft-com:office:word" xmlns:w="http://schemas.openxmlformats.org/wordprocessingml/2006/main" xmlns:w14="http://schemas.microsoft.com/office/word/2010/wordml" xmlns:w15="http://schemas.microsoft.com/office/word/2012/wordml" xmlns:wpg="http://schemas.microsoft.com/office/word/2010/wordprocessingGroup" xmlns:wpi="http://schemas.microsoft.com/office/word/2010/wordprocessingInk" xmlns:wne="http://schemas.microsoft.com/office/word/2006/wordml" xmlns:wps="http://schemas.microsoft.com/office/word/2010/wordprocessingShape" mc:Ignorable="w14 w15 wp14">
+<w:numbering xmlns:wpc="http://schemas.microsoft.com/office/word/2010/wordprocessingCanvas" xmlns:cx="http://schemas.microsoft.com/office/drawing/2014/chartex" xmlns:cx1="http://schemas.microsoft.com/office/drawing/2015/9/8/chartex" xmlns:cx2="http://schemas.microsoft.com/office/drawing/2015/10/21/chartex" xmlns:mc="http://schemas.openxmlformats.org/markup-compatibility/2006" xmlns:o="urn:schemas-microsoft-com:office:office" xmlns:r="http://schemas.openxmlformats.org/officeDocument/2006/relationships" xmlns:m="http://schemas.openxmlformats.org/officeDocument/2006/math" xmlns:v="urn:schemas-microsoft-com:vml" xmlns:wp14="http://schemas.microsoft.com/office/word/2010/wordprocessingDrawing" xmlns:wp="http://schemas.openxmlformats.org/drawingml/2006/wordprocessingDrawing" xmlns:w10="urn:schemas-microsoft-com:office:word" xmlns:w="http://schemas.openxmlformats.org/wordprocessingml/2006/main" xmlns:w14="http://schemas.microsoft.com/office/word/2010/wordml" xmlns:w15="http://schemas.microsoft.com/office/word/2012/wordml" xmlns:w16se="http://schemas.microsoft.com/office/word/2015/wordml/symex" xmlns:wpg="http://schemas.microsoft.com/office/word/2010/wordprocessingGroup" xmlns:wpi="http://schemas.microsoft.com/office/word/2010/wordprocessingInk" xmlns:wne="http://schemas.microsoft.com/office/word/2006/wordml" xmlns:wps="http://schemas.microsoft.com/office/word/2010/wordprocessingShape" mc:Ignorable="w14 w15 w16se wp14">
   <w:abstractNum w:abstractNumId="0" w15:restartNumberingAfterBreak="0">
     <w:nsid w:val="0F4573E4"/>
     <w:multiLevelType w:val="hybridMultilevel"/>
@@ -2232,7 +2216,7 @@
 </file>
 
 <file path=word/styles.xml><?xml version="1.0" encoding="utf-8"?>
-<w:styles xmlns:mc="http://schemas.openxmlformats.org/markup-compatibility/2006" xmlns:r="http://schemas.openxmlformats.org/officeDocument/2006/relationships" xmlns:w="http://schemas.openxmlformats.org/wordprocessingml/2006/main" xmlns:w14="http://schemas.microsoft.com/office/word/2010/wordml" xmlns:w15="http://schemas.microsoft.com/office/word/2012/wordml" mc:Ignorable="w14 w15">
+<w:styles xmlns:mc="http://schemas.openxmlformats.org/markup-compatibility/2006" xmlns:r="http://schemas.openxmlformats.org/officeDocument/2006/relationships" xmlns:w="http://schemas.openxmlformats.org/wordprocessingml/2006/main" xmlns:w14="http://schemas.microsoft.com/office/word/2010/wordml" xmlns:w15="http://schemas.microsoft.com/office/word/2012/wordml" xmlns:w16se="http://schemas.microsoft.com/office/word/2015/wordml/symex" mc:Ignorable="w14 w15 w16se">
   <w:docDefaults>
     <w:rPrDefault>
       <w:rPr>
@@ -2242,7 +2226,7 @@
     </w:rPrDefault>
     <w:pPrDefault/>
   </w:docDefaults>
-  <w:latentStyles w:defLockedState="0" w:defUIPriority="99" w:defSemiHidden="0" w:defUnhideWhenUsed="0" w:defQFormat="0" w:count="371">
+  <w:latentStyles w:defLockedState="0" w:defUIPriority="99" w:defSemiHidden="0" w:defUnhideWhenUsed="0" w:defQFormat="0" w:count="373">
     <w:lsdException w:name="Normal" w:uiPriority="0" w:qFormat="1"/>
     <w:lsdException w:name="heading 1" w:uiPriority="9" w:qFormat="1"/>
     <w:lsdException w:name="heading 2" w:uiPriority="9" w:qFormat="1"/>
@@ -2348,7 +2332,6 @@
     <w:lsdException w:name="HTML Sample" w:semiHidden="1" w:unhideWhenUsed="1"/>
     <w:lsdException w:name="HTML Typewriter" w:semiHidden="1" w:unhideWhenUsed="1"/>
     <w:lsdException w:name="HTML Variable" w:semiHidden="1" w:unhideWhenUsed="1"/>
-    <w:lsdException w:name="Normal Table" w:semiHidden="1" w:unhideWhenUsed="1"/>
     <w:lsdException w:name="annotation subject" w:semiHidden="1" w:unhideWhenUsed="1"/>
     <w:lsdException w:name="No List" w:semiHidden="1" w:unhideWhenUsed="1"/>
     <w:lsdException w:name="Outline List 1" w:semiHidden="1" w:unhideWhenUsed="1"/>
@@ -2394,11 +2377,9 @@
     <w:lsdException w:name="Table Subtle 1" w:semiHidden="1" w:unhideWhenUsed="1"/>
     <w:lsdException w:name="Table Subtle 2" w:semiHidden="1" w:unhideWhenUsed="1"/>
     <w:lsdException w:name="Table Web 1" w:semiHidden="1" w:unhideWhenUsed="1"/>
-    <w:lsdException w:name="Table Web 2" w:semiHidden="1" w:unhideWhenUsed="1"/>
     <w:lsdException w:name="Table Web 3" w:semiHidden="1" w:unhideWhenUsed="1"/>
     <w:lsdException w:name="Balloon Text" w:semiHidden="1" w:unhideWhenUsed="1"/>
     <w:lsdException w:name="Table Grid" w:uiPriority="59"/>
-    <w:lsdException w:name="Table Theme" w:semiHidden="1" w:unhideWhenUsed="1"/>
     <w:lsdException w:name="Placeholder Text" w:semiHidden="1"/>
     <w:lsdException w:name="No Spacing" w:uiPriority="1" w:qFormat="1"/>
     <w:lsdException w:name="Light Shading" w:uiPriority="60"/>
@@ -2614,6 +2595,8 @@
     <w:lsdException w:name="List Table 5 Dark Accent 6" w:uiPriority="50"/>
     <w:lsdException w:name="List Table 6 Colorful Accent 6" w:uiPriority="51"/>
     <w:lsdException w:name="List Table 7 Colorful Accent 6" w:uiPriority="52"/>
+    <w:lsdException w:name="Mention" w:semiHidden="1" w:unhideWhenUsed="1"/>
+    <w:lsdException w:name="Smart Hyperlink" w:semiHidden="1" w:unhideWhenUsed="1"/>
   </w:latentStyles>
   <w:style w:type="paragraph" w:default="1" w:styleId="Normal">
     <w:name w:val="Normal"/>

</xml_diff>

<commit_message>
Updates class diagram and removes SDD docs
</commit_message>
<xml_diff>
--- a/SDD-Document-V2.docx
+++ b/SDD-Document-V2.docx
@@ -1,6 +1,6 @@
 
 <file path=word/document.xml><?xml version="1.0" encoding="utf-8"?>
-<w:document xmlns:wpc="http://schemas.microsoft.com/office/word/2010/wordprocessingCanvas" xmlns:mc="http://schemas.openxmlformats.org/markup-compatibility/2006" xmlns:o="urn:schemas-microsoft-com:office:office" xmlns:r="http://schemas.openxmlformats.org/officeDocument/2006/relationships" xmlns:m="http://schemas.openxmlformats.org/officeDocument/2006/math" xmlns:v="urn:schemas-microsoft-com:vml" xmlns:wp14="http://schemas.microsoft.com/office/word/2010/wordprocessingDrawing" xmlns:wp="http://schemas.openxmlformats.org/drawingml/2006/wordprocessingDrawing" xmlns:w10="urn:schemas-microsoft-com:office:word" xmlns:w="http://schemas.openxmlformats.org/wordprocessingml/2006/main" xmlns:w14="http://schemas.microsoft.com/office/word/2010/wordml" xmlns:w15="http://schemas.microsoft.com/office/word/2012/wordml" xmlns:wpg="http://schemas.microsoft.com/office/word/2010/wordprocessingGroup" xmlns:wpi="http://schemas.microsoft.com/office/word/2010/wordprocessingInk" xmlns:wne="http://schemas.microsoft.com/office/word/2006/wordml" xmlns:wps="http://schemas.microsoft.com/office/word/2010/wordprocessingShape" mc:Ignorable="w14 w15 wp14">
+<w:document xmlns:wpc="http://schemas.microsoft.com/office/word/2010/wordprocessingCanvas" xmlns:cx="http://schemas.microsoft.com/office/drawing/2014/chartex" xmlns:cx1="http://schemas.microsoft.com/office/drawing/2015/9/8/chartex" xmlns:cx2="http://schemas.microsoft.com/office/drawing/2015/10/21/chartex" xmlns:mc="http://schemas.openxmlformats.org/markup-compatibility/2006" xmlns:o="urn:schemas-microsoft-com:office:office" xmlns:r="http://schemas.openxmlformats.org/officeDocument/2006/relationships" xmlns:m="http://schemas.openxmlformats.org/officeDocument/2006/math" xmlns:v="urn:schemas-microsoft-com:vml" xmlns:wp14="http://schemas.microsoft.com/office/word/2010/wordprocessingDrawing" xmlns:wp="http://schemas.openxmlformats.org/drawingml/2006/wordprocessingDrawing" xmlns:w10="urn:schemas-microsoft-com:office:word" xmlns:w="http://schemas.openxmlformats.org/wordprocessingml/2006/main" xmlns:w14="http://schemas.microsoft.com/office/word/2010/wordml" xmlns:w15="http://schemas.microsoft.com/office/word/2012/wordml" xmlns:w16se="http://schemas.microsoft.com/office/word/2015/wordml/symex" xmlns:wpg="http://schemas.microsoft.com/office/word/2010/wordprocessingGroup" xmlns:wpi="http://schemas.microsoft.com/office/word/2010/wordprocessingInk" xmlns:wne="http://schemas.microsoft.com/office/word/2006/wordml" xmlns:wps="http://schemas.microsoft.com/office/word/2010/wordprocessingShape" mc:Ignorable="w14 w15 w16se wp14">
   <w:body>
     <w:p>
       <w:pPr>
@@ -122,23 +122,7 @@
           <w:rFonts w:ascii="Arial" w:hAnsi="Arial" w:cs="Arial"/>
           <w:sz w:val="48"/>
         </w:rPr>
-        <w:t xml:space="preserve"> Gonzalez, Aaron </w:t>
-      </w:r>
-      <w:proofErr w:type="spellStart"/>
-      <w:r>
-        <w:rPr>
-          <w:rFonts w:ascii="Arial" w:hAnsi="Arial" w:cs="Arial"/>
-          <w:sz w:val="48"/>
-        </w:rPr>
-        <w:t>Knobloch</w:t>
-      </w:r>
-      <w:proofErr w:type="spellEnd"/>
-      <w:r>
-        <w:rPr>
-          <w:rFonts w:ascii="Arial" w:hAnsi="Arial" w:cs="Arial"/>
-          <w:sz w:val="48"/>
-        </w:rPr>
-        <w:t xml:space="preserve">, Caleb Sears </w:t>
+        <w:t xml:space="preserve"> Gonzalez, Aaron Knobloch, Caleb Sears </w:t>
       </w:r>
       <w:r>
         <w:rPr>
@@ -255,14 +239,47 @@
         <w:spacing w:line="480" w:lineRule="auto"/>
         <w:ind w:firstLine="0"/>
         <w:rPr>
-          <w:i/>
-        </w:rPr>
-      </w:pPr>
+          <w:spacing w:val="-3"/>
+        </w:rPr>
+      </w:pPr>
+      <w:r>
+        <w:tab/>
+        <w:t>&lt;</w:t>
+      </w:r>
+      <w:r>
+        <w:rPr>
+          <w:spacing w:val="-3"/>
+        </w:rPr>
+        <w:t xml:space="preserve"> Clearly state the purpose of this </w:t>
+      </w:r>
       <w:r>
         <w:rPr>
           <w:i/>
           <w:spacing w:val="-3"/>
         </w:rPr>
+        <w:t>document</w:t>
+      </w:r>
+      <w:r>
+        <w:rPr>
+          <w:spacing w:val="-3"/>
+        </w:rPr>
+        <w:t xml:space="preserve"> and its intended audience. &gt;</w:t>
+      </w:r>
+    </w:p>
+    <w:p>
+      <w:pPr>
+        <w:pStyle w:val="BodyTextIndent2"/>
+        <w:spacing w:line="480" w:lineRule="auto"/>
+        <w:ind w:firstLine="0"/>
+        <w:rPr>
+          <w:i/>
+        </w:rPr>
+      </w:pPr>
+      <w:r>
+        <w:rPr>
+          <w:i/>
+          <w:spacing w:val="-3"/>
+        </w:rPr>
         <w:t xml:space="preserve">The purpose of this document is to outline nuances on how our game will be built. An Endless night is standalone software created for a user to interact and traverse through for the purpose of making it to the last room to beat the game. This document will give details on the UI, data storage, and subsystems. </w:t>
       </w:r>
     </w:p>
@@ -289,9 +306,20 @@
     </w:p>
     <w:p>
       <w:pPr>
+        <w:pStyle w:val="BodyTextIndent2"/>
         <w:spacing w:line="480" w:lineRule="auto"/>
-        <w:rPr>
-          <w:rFonts w:eastAsia="Arial"/>
+        <w:ind w:firstLine="0"/>
+      </w:pPr>
+      <w:r>
+        <w:tab/>
+        <w:t>&lt; State the dominant design methodology. Overview the architecture of the product briefly. Describe the external systems with which this system must interface. &gt;</w:t>
+      </w:r>
+    </w:p>
+    <w:p>
+      <w:pPr>
+        <w:spacing w:line="480" w:lineRule="auto"/>
+        <w:rPr>
+          <w:rFonts w:ascii="Arial" w:eastAsia="Arial" w:hAnsi="Arial" w:cs="Arial"/>
           <w:i/>
           <w:color w:val="000000"/>
           <w:sz w:val="22"/>
@@ -300,7 +328,7 @@
       </w:pPr>
       <w:r>
         <w:rPr>
-          <w:rFonts w:eastAsia="Arial"/>
+          <w:rFonts w:ascii="Arial" w:eastAsia="Arial" w:hAnsi="Arial" w:cs="Arial"/>
           <w:i/>
           <w:color w:val="000000"/>
           <w:sz w:val="22"/>
@@ -311,7 +339,7 @@
       <w:proofErr w:type="spellStart"/>
       <w:r>
         <w:rPr>
-          <w:rFonts w:eastAsia="Arial"/>
+          <w:rFonts w:ascii="Arial" w:eastAsia="Arial" w:hAnsi="Arial" w:cs="Arial"/>
           <w:i/>
           <w:color w:val="000000"/>
           <w:sz w:val="22"/>
@@ -322,7 +350,7 @@
       <w:proofErr w:type="spellEnd"/>
       <w:r>
         <w:rPr>
-          <w:rFonts w:eastAsia="Arial"/>
+          <w:rFonts w:ascii="Arial" w:eastAsia="Arial" w:hAnsi="Arial" w:cs="Arial"/>
           <w:i/>
           <w:color w:val="000000"/>
           <w:sz w:val="22"/>
@@ -332,7 +360,7 @@
       </w:r>
       <w:r>
         <w:rPr>
-          <w:rFonts w:eastAsia="Arial"/>
+          <w:rFonts w:ascii="Arial" w:eastAsia="Arial" w:hAnsi="Arial" w:cs="Arial"/>
           <w:i/>
           <w:color w:val="000000"/>
           <w:sz w:val="22"/>
@@ -342,7 +370,7 @@
       </w:r>
       <w:r>
         <w:rPr>
-          <w:rFonts w:eastAsia="Arial"/>
+          <w:rFonts w:ascii="Arial" w:eastAsia="Arial" w:hAnsi="Arial" w:cs="Arial"/>
           <w:i/>
           <w:color w:val="000000"/>
           <w:sz w:val="22"/>
@@ -352,7 +380,7 @@
       </w:r>
       <w:r>
         <w:rPr>
-          <w:rFonts w:eastAsia="Arial"/>
+          <w:rFonts w:ascii="Arial" w:eastAsia="Arial" w:hAnsi="Arial" w:cs="Arial"/>
           <w:i/>
           <w:color w:val="000000"/>
           <w:sz w:val="22"/>
@@ -362,7 +390,7 @@
       </w:r>
       <w:r>
         <w:rPr>
-          <w:rFonts w:eastAsia="Arial"/>
+          <w:rFonts w:ascii="Arial" w:eastAsia="Arial" w:hAnsi="Arial" w:cs="Arial"/>
           <w:i/>
           <w:color w:val="000000"/>
           <w:sz w:val="22"/>
@@ -378,9 +406,23 @@
       <w:r>
         <w:rPr>
           <w:rFonts w:ascii="Times New Roman" w:hAnsi="Times New Roman"/>
-          <w:highlight w:val="yellow"/>
         </w:rPr>
         <w:t>1.3. Glossary</w:t>
+      </w:r>
+    </w:p>
+    <w:p>
+      <w:pPr>
+        <w:spacing w:line="480" w:lineRule="auto"/>
+        <w:rPr>
+          <w:sz w:val="24"/>
+        </w:rPr>
+      </w:pPr>
+      <w:r>
+        <w:rPr>
+          <w:sz w:val="24"/>
+        </w:rPr>
+        <w:tab/>
+        <w:t>&lt; Define the technical terms used in this document. Do not assume the experience or expertise of the reader. &gt;</w:t>
       </w:r>
     </w:p>
     <w:p>
@@ -427,41 +469,14 @@
     </w:p>
     <w:p>
       <w:pPr>
-        <w:pStyle w:val="ListParagraph"/>
-        <w:numPr>
-          <w:ilvl w:val="0"/>
-          <w:numId w:val="6"/>
-        </w:numPr>
-        <w:spacing w:line="480" w:lineRule="auto"/>
-        <w:rPr>
-          <w:sz w:val="24"/>
-          <w:szCs w:val="24"/>
-        </w:rPr>
-      </w:pPr>
-      <w:r>
-        <w:rPr>
-          <w:sz w:val="24"/>
-          <w:szCs w:val="24"/>
-        </w:rPr>
-        <w:t>NPC: Non-player character</w:t>
-      </w:r>
-    </w:p>
-    <w:p>
-      <w:pPr>
         <w:pStyle w:val="Heading2"/>
       </w:pPr>
       <w:r>
         <w:rPr>
           <w:rFonts w:ascii="Times New Roman" w:hAnsi="Times New Roman"/>
         </w:rPr>
-        <w:t xml:space="preserve">1.4. </w:t>
-      </w:r>
-      <w:r>
-        <w:rPr>
-          <w:rFonts w:ascii="Times New Roman" w:hAnsi="Times New Roman"/>
-          <w:highlight w:val="yellow"/>
-        </w:rPr>
-        <w:t>References</w:t>
+        <w:lastRenderedPageBreak/>
+        <w:t>1.4. References</w:t>
       </w:r>
     </w:p>
     <w:p>
@@ -484,15 +499,7 @@
         <w:rPr>
           <w:rFonts w:ascii="Times New Roman" w:hAnsi="Times New Roman"/>
         </w:rPr>
-        <w:lastRenderedPageBreak/>
-        <w:t>1.5</w:t>
-      </w:r>
-      <w:r>
-        <w:rPr>
-          <w:rFonts w:ascii="Times New Roman" w:hAnsi="Times New Roman"/>
-          <w:highlight w:val="yellow"/>
-        </w:rPr>
-        <w:t>. Overview of Document</w:t>
+        <w:t>1.5. Overview of Document</w:t>
       </w:r>
     </w:p>
     <w:p>
@@ -925,168 +932,674 @@
     <w:p>
       <w:pPr>
         <w:pStyle w:val="Heading2"/>
-        <w:rPr>
-          <w:highlight w:val="yellow"/>
-        </w:rPr>
-      </w:pPr>
-      <w:r>
-        <w:rPr>
-          <w:highlight w:val="yellow"/>
-        </w:rPr>
+      </w:pPr>
+      <w:r>
         <w:t>4.1 Subsystem 1</w:t>
       </w:r>
     </w:p>
     <w:p>
-      <w:pPr>
-        <w:rPr>
-          <w:highlight w:val="yellow"/>
-        </w:rPr>
-      </w:pPr>
-      <w:r>
-        <w:rPr>
-          <w:highlight w:val="yellow"/>
-        </w:rPr>
+      <w:r>
         <w:tab/>
         <w:t xml:space="preserve">4.1.1 Combat Subsystem </w:t>
       </w:r>
       <w:r>
+        <w:t>(Aaron K</w:t>
+      </w:r>
+      <w:r>
+        <w:t>n</w:t>
+      </w:r>
+      <w:r>
+        <w:t>obloch)</w:t>
+      </w:r>
+      <w:r>
+        <w:t>-</w:t>
+      </w:r>
+    </w:p>
+    <w:p>
+      <w:r>
+        <w:tab/>
+      </w:r>
+      <w:r>
+        <w:tab/>
+        <w:t xml:space="preserve">The combat subsystem is responsible firstly for containing the data associated with the </w:t>
+      </w:r>
+    </w:p>
+    <w:p>
+      <w:r>
+        <w:tab/>
+      </w:r>
+      <w:r>
+        <w:tab/>
+        <w:t xml:space="preserve">Hero and the monsters, collectively known as characters. The combat subsystem will also </w:t>
+      </w:r>
+    </w:p>
+    <w:p>
+      <w:pPr>
+        <w:ind w:left="1440"/>
+      </w:pPr>
+      <w:r>
+        <w:t>be responsible for handling the interactions between the characters through com</w:t>
+      </w:r>
+      <w:r>
+        <w:t xml:space="preserve">bat. combat involves calculating damage between characters by first accessing their damage, defense and health attributes and then adjusting their health accordingly. </w:t>
+      </w:r>
+    </w:p>
+    <w:p>
+      <w:pPr>
+        <w:ind w:left="1440"/>
+      </w:pPr>
+    </w:p>
+    <w:p>
+      <w:r>
+        <w:tab/>
+      </w:r>
+      <w:proofErr w:type="gramStart"/>
+      <w:r>
+        <w:t>4.1.2  Description</w:t>
+      </w:r>
+      <w:proofErr w:type="gramEnd"/>
+      <w:r>
+        <w:t xml:space="preserve"> of Each object with attributes and methods described</w:t>
+      </w:r>
+      <w:r>
+        <w:tab/>
+      </w:r>
+    </w:p>
+    <w:p>
+      <w:r>
+        <w:tab/>
+      </w:r>
+    </w:p>
+    <w:p>
+      <w:pPr>
+        <w:pStyle w:val="ListParagraph"/>
+        <w:numPr>
+          <w:ilvl w:val="0"/>
+          <w:numId w:val="7"/>
+        </w:numPr>
+      </w:pPr>
+      <w:r>
+        <w:t xml:space="preserve">Character: </w:t>
+      </w:r>
+    </w:p>
+    <w:p>
+      <w:pPr>
+        <w:pStyle w:val="ListParagraph"/>
+        <w:numPr>
+          <w:ilvl w:val="1"/>
+          <w:numId w:val="7"/>
+        </w:numPr>
+      </w:pPr>
+      <w:proofErr w:type="spellStart"/>
+      <w:r>
+        <w:t>CharacterID</w:t>
+      </w:r>
+      <w:proofErr w:type="spellEnd"/>
+      <w:r>
+        <w:t xml:space="preserve"> – The unique identifier of this character.</w:t>
+      </w:r>
+    </w:p>
+    <w:p>
+      <w:pPr>
+        <w:pStyle w:val="ListParagraph"/>
+        <w:numPr>
+          <w:ilvl w:val="1"/>
+          <w:numId w:val="7"/>
+        </w:numPr>
+      </w:pPr>
+      <w:r>
+        <w:t>Health – The value associated with the current health of this character. Once this reaches zero, the game will end.</w:t>
+      </w:r>
+    </w:p>
+    <w:p>
+      <w:pPr>
+        <w:pStyle w:val="ListParagraph"/>
+        <w:numPr>
+          <w:ilvl w:val="1"/>
+          <w:numId w:val="7"/>
+        </w:numPr>
+      </w:pPr>
+      <w:r>
+        <w:t>Strength – The value associated with the attack power of this character, or the amount that the character can reduce from the health of another character.</w:t>
+      </w:r>
+    </w:p>
+    <w:p>
+      <w:pPr>
+        <w:pStyle w:val="ListParagraph"/>
+        <w:numPr>
+          <w:ilvl w:val="1"/>
+          <w:numId w:val="7"/>
+        </w:numPr>
+      </w:pPr>
+      <w:r>
+        <w:t>Name – The String representation of this character’s identification.</w:t>
+      </w:r>
+    </w:p>
+    <w:p>
+      <w:pPr>
+        <w:pStyle w:val="ListParagraph"/>
+        <w:numPr>
+          <w:ilvl w:val="1"/>
+          <w:numId w:val="7"/>
+        </w:numPr>
+      </w:pPr>
+      <w:r>
+        <w:t>Location – The current room</w:t>
+      </w:r>
+      <w:r>
+        <w:t xml:space="preserve"> ID</w:t>
+      </w:r>
+      <w:r>
+        <w:t xml:space="preserve"> that the character is located in. </w:t>
+      </w:r>
+    </w:p>
+    <w:p>
+      <w:pPr>
+        <w:pStyle w:val="ListParagraph"/>
+        <w:numPr>
+          <w:ilvl w:val="1"/>
+          <w:numId w:val="7"/>
+        </w:numPr>
+      </w:pPr>
+      <w:proofErr w:type="spellStart"/>
+      <w:r>
+        <w:t>DefenseValue</w:t>
+      </w:r>
+      <w:proofErr w:type="spellEnd"/>
+      <w:r>
+        <w:t xml:space="preserve"> – The value associated with the defense of this character</w:t>
+      </w:r>
+    </w:p>
+    <w:p>
+      <w:pPr>
+        <w:pStyle w:val="ListParagraph"/>
+        <w:numPr>
+          <w:ilvl w:val="1"/>
+          <w:numId w:val="7"/>
+        </w:numPr>
+      </w:pPr>
+      <w:proofErr w:type="spellStart"/>
+      <w:r>
+        <w:t>getCharacterID</w:t>
+      </w:r>
+      <w:proofErr w:type="spellEnd"/>
+      <w:r>
+        <w:t xml:space="preserve"> – returns the </w:t>
+      </w:r>
+      <w:proofErr w:type="spellStart"/>
+      <w:r>
+        <w:t>CharacterID</w:t>
+      </w:r>
+      <w:proofErr w:type="spellEnd"/>
+    </w:p>
+    <w:p>
+      <w:pPr>
+        <w:pStyle w:val="ListParagraph"/>
+        <w:numPr>
+          <w:ilvl w:val="1"/>
+          <w:numId w:val="7"/>
+        </w:numPr>
+      </w:pPr>
+      <w:proofErr w:type="spellStart"/>
+      <w:r>
+        <w:t>getHealth</w:t>
+      </w:r>
+      <w:proofErr w:type="spellEnd"/>
+      <w:r>
+        <w:t xml:space="preserve"> – returns the health of the character.</w:t>
+      </w:r>
+    </w:p>
+    <w:p>
+      <w:pPr>
+        <w:pStyle w:val="ListParagraph"/>
+        <w:numPr>
+          <w:ilvl w:val="1"/>
+          <w:numId w:val="7"/>
+        </w:numPr>
+      </w:pPr>
+      <w:proofErr w:type="spellStart"/>
+      <w:proofErr w:type="gramStart"/>
+      <w:r>
+        <w:t>doDamage</w:t>
+      </w:r>
+      <w:proofErr w:type="spellEnd"/>
+      <w:r>
+        <w:t>(</w:t>
+      </w:r>
+      <w:proofErr w:type="spellStart"/>
+      <w:proofErr w:type="gramEnd"/>
+      <w:r>
+        <w:t>int</w:t>
+      </w:r>
+      <w:proofErr w:type="spellEnd"/>
+      <w:r>
+        <w:t xml:space="preserve"> damage) – </w:t>
+      </w:r>
+      <w:proofErr w:type="spellStart"/>
+      <w:r>
+        <w:t>substracts</w:t>
+      </w:r>
+      <w:proofErr w:type="spellEnd"/>
+      <w:r>
+        <w:t xml:space="preserve"> the damage amount from the health.</w:t>
+      </w:r>
+    </w:p>
+    <w:p>
+      <w:pPr>
+        <w:pStyle w:val="ListParagraph"/>
+        <w:numPr>
+          <w:ilvl w:val="1"/>
+          <w:numId w:val="7"/>
+        </w:numPr>
+      </w:pPr>
+      <w:proofErr w:type="gramStart"/>
+      <w:r>
+        <w:t>Heal(</w:t>
+      </w:r>
+      <w:proofErr w:type="spellStart"/>
+      <w:proofErr w:type="gramEnd"/>
+      <w:r>
+        <w:t>int</w:t>
+      </w:r>
+      <w:proofErr w:type="spellEnd"/>
+      <w:r>
+        <w:t xml:space="preserve"> amount) – adds the amount specified to the health</w:t>
+      </w:r>
+    </w:p>
+    <w:p>
+      <w:pPr>
+        <w:pStyle w:val="ListParagraph"/>
+        <w:numPr>
+          <w:ilvl w:val="1"/>
+          <w:numId w:val="7"/>
+        </w:numPr>
+      </w:pPr>
+      <w:proofErr w:type="spellStart"/>
+      <w:r>
+        <w:t>getStrength</w:t>
+      </w:r>
+      <w:proofErr w:type="spellEnd"/>
+      <w:r>
+        <w:t xml:space="preserve"> – returns the strength of character.</w:t>
+      </w:r>
+    </w:p>
+    <w:p>
+      <w:pPr>
+        <w:pStyle w:val="ListParagraph"/>
+        <w:numPr>
+          <w:ilvl w:val="1"/>
+          <w:numId w:val="7"/>
+        </w:numPr>
+      </w:pPr>
+      <w:proofErr w:type="spellStart"/>
+      <w:proofErr w:type="gramStart"/>
+      <w:r>
+        <w:t>setStrength</w:t>
+      </w:r>
+      <w:proofErr w:type="spellEnd"/>
+      <w:r>
+        <w:t>(</w:t>
+      </w:r>
+      <w:proofErr w:type="spellStart"/>
+      <w:proofErr w:type="gramEnd"/>
+      <w:r>
+        <w:t>int</w:t>
+      </w:r>
+      <w:proofErr w:type="spellEnd"/>
+      <w:r>
+        <w:t xml:space="preserve"> amount) assigns the specified amo</w:t>
+      </w:r>
+      <w:r>
+        <w:t>u</w:t>
+      </w:r>
+      <w:r>
+        <w:t>nt of strength to the character</w:t>
+      </w:r>
+    </w:p>
+    <w:p>
+      <w:pPr>
+        <w:pStyle w:val="ListParagraph"/>
+        <w:numPr>
+          <w:ilvl w:val="1"/>
+          <w:numId w:val="7"/>
+        </w:numPr>
+      </w:pPr>
+      <w:proofErr w:type="spellStart"/>
+      <w:r>
+        <w:t>getDefense</w:t>
+      </w:r>
+      <w:proofErr w:type="spellEnd"/>
+      <w:r>
+        <w:t xml:space="preserve"> – returns the amount of defense associated with this character</w:t>
+      </w:r>
+    </w:p>
+    <w:p>
+      <w:pPr>
+        <w:pStyle w:val="ListParagraph"/>
+        <w:numPr>
+          <w:ilvl w:val="1"/>
+          <w:numId w:val="7"/>
+        </w:numPr>
+      </w:pPr>
+      <w:proofErr w:type="spellStart"/>
+      <w:proofErr w:type="gramStart"/>
+      <w:r>
+        <w:t>setDefense</w:t>
+      </w:r>
+      <w:proofErr w:type="spellEnd"/>
+      <w:r>
+        <w:t>(</w:t>
+      </w:r>
+      <w:proofErr w:type="spellStart"/>
+      <w:proofErr w:type="gramEnd"/>
+      <w:r>
+        <w:t>int</w:t>
+      </w:r>
+      <w:proofErr w:type="spellEnd"/>
+      <w:r>
+        <w:t xml:space="preserve"> amount) – assigns the specified value to this characters defense</w:t>
+      </w:r>
+    </w:p>
+    <w:p>
+      <w:pPr>
+        <w:pStyle w:val="ListParagraph"/>
+        <w:numPr>
+          <w:ilvl w:val="1"/>
+          <w:numId w:val="7"/>
+        </w:numPr>
+      </w:pPr>
+      <w:proofErr w:type="spellStart"/>
+      <w:r>
+        <w:t>getName</w:t>
+      </w:r>
+      <w:proofErr w:type="spellEnd"/>
+      <w:r>
+        <w:t xml:space="preserve"> – returns the name of the character</w:t>
+      </w:r>
+    </w:p>
+    <w:p>
+      <w:pPr>
+        <w:pStyle w:val="ListParagraph"/>
+        <w:numPr>
+          <w:ilvl w:val="1"/>
+          <w:numId w:val="7"/>
+        </w:numPr>
+      </w:pPr>
+      <w:proofErr w:type="spellStart"/>
+      <w:r>
+        <w:t>getLocation</w:t>
+      </w:r>
+      <w:proofErr w:type="spellEnd"/>
+      <w:r>
+        <w:t xml:space="preserve"> – returns the ID of the room this character is located in</w:t>
+      </w:r>
+    </w:p>
+    <w:p>
+      <w:pPr>
+        <w:pStyle w:val="ListParagraph"/>
+        <w:numPr>
+          <w:ilvl w:val="0"/>
+          <w:numId w:val="7"/>
+        </w:numPr>
+      </w:pPr>
+      <w:r>
+        <w:t>Hero:</w:t>
+      </w:r>
+    </w:p>
+    <w:p>
+      <w:pPr>
+        <w:pStyle w:val="ListParagraph"/>
+        <w:numPr>
+          <w:ilvl w:val="1"/>
+          <w:numId w:val="7"/>
+        </w:numPr>
+      </w:pPr>
+      <w:proofErr w:type="spellStart"/>
+      <w:r>
+        <w:t>statusConditions</w:t>
+      </w:r>
+      <w:proofErr w:type="spellEnd"/>
+      <w:r>
+        <w:t xml:space="preserve"> – An array of the status conditions inflicting this character</w:t>
+      </w:r>
+    </w:p>
+    <w:p>
+      <w:pPr>
+        <w:pStyle w:val="ListParagraph"/>
+        <w:numPr>
+          <w:ilvl w:val="1"/>
+          <w:numId w:val="7"/>
+        </w:numPr>
+      </w:pPr>
+      <w:proofErr w:type="spellStart"/>
+      <w:r>
+        <w:t>equippedWeapon</w:t>
+      </w:r>
+      <w:proofErr w:type="spellEnd"/>
+      <w:r>
+        <w:t xml:space="preserve"> – The weapon that the hero currently has equipped</w:t>
+      </w:r>
+    </w:p>
+    <w:p>
+      <w:pPr>
+        <w:pStyle w:val="ListParagraph"/>
+        <w:numPr>
+          <w:ilvl w:val="1"/>
+          <w:numId w:val="7"/>
+        </w:numPr>
+      </w:pPr>
+      <w:proofErr w:type="spellStart"/>
+      <w:r>
+        <w:t>equippedArmor</w:t>
+      </w:r>
+      <w:proofErr w:type="spellEnd"/>
+      <w:r>
+        <w:t xml:space="preserve"> – The armor that this hero currently has equipped</w:t>
+      </w:r>
+    </w:p>
+    <w:p>
+      <w:pPr>
+        <w:pStyle w:val="ListParagraph"/>
+        <w:numPr>
+          <w:ilvl w:val="1"/>
+          <w:numId w:val="7"/>
+        </w:numPr>
+      </w:pPr>
+      <w:proofErr w:type="spellStart"/>
+      <w:r>
+        <w:t>playerInventory</w:t>
+      </w:r>
+      <w:proofErr w:type="spellEnd"/>
+      <w:r>
+        <w:t xml:space="preserve"> – an array of all the items equipped in this character’s inventory</w:t>
+      </w:r>
+    </w:p>
+    <w:p>
+      <w:pPr>
+        <w:pStyle w:val="ListParagraph"/>
+        <w:numPr>
+          <w:ilvl w:val="1"/>
+          <w:numId w:val="7"/>
+        </w:numPr>
+      </w:pPr>
+      <w:proofErr w:type="spellStart"/>
+      <w:r>
+        <w:t>getEquippedWeapon</w:t>
+      </w:r>
+      <w:proofErr w:type="spellEnd"/>
+      <w:r>
+        <w:t xml:space="preserve"> – returns the weapons the hero has equipped</w:t>
+      </w:r>
+      <w:bookmarkStart w:id="15" w:name="_GoBack"/>
+      <w:bookmarkEnd w:id="15"/>
+    </w:p>
+    <w:p>
+      <w:pPr>
+        <w:pStyle w:val="ListParagraph"/>
+        <w:ind w:left="2160"/>
+      </w:pPr>
+    </w:p>
+    <w:p>
+      <w:pPr>
+        <w:pStyle w:val="Heading2"/>
         <w:rPr>
           <w:highlight w:val="yellow"/>
         </w:rPr>
-        <w:t xml:space="preserve">(Aaron </w:t>
-      </w:r>
-      <w:proofErr w:type="spellStart"/>
+      </w:pPr>
       <w:r>
         <w:rPr>
           <w:highlight w:val="yellow"/>
         </w:rPr>
-        <w:t>Kobloch</w:t>
-      </w:r>
-      <w:proofErr w:type="spellEnd"/>
-      <w:r>
+        <w:t>4.2 Subsystem 2</w:t>
+      </w:r>
+    </w:p>
+    <w:p>
+      <w:pPr>
         <w:rPr>
           <w:highlight w:val="yellow"/>
         </w:rPr>
-        <w:t>)</w:t>
-      </w:r>
+      </w:pPr>
       <w:r>
         <w:rPr>
           <w:highlight w:val="yellow"/>
         </w:rPr>
-        <w:t>-</w:t>
-      </w:r>
-    </w:p>
-    <w:p>
-      <w:pPr>
-        <w:rPr>
-          <w:highlight w:val="yellow"/>
-        </w:rPr>
-      </w:pPr>
-      <w:r>
-        <w:rPr>
-          <w:highlight w:val="yellow"/>
-        </w:rPr>
-        <w:tab/>
-      </w:r>
-      <w:proofErr w:type="gramStart"/>
-      <w:r>
-        <w:rPr>
-          <w:highlight w:val="yellow"/>
-        </w:rPr>
-        <w:t>4.1.2  Description</w:t>
-      </w:r>
-      <w:proofErr w:type="gramEnd"/>
-      <w:r>
-        <w:rPr>
-          <w:highlight w:val="yellow"/>
-        </w:rPr>
-        <w:t xml:space="preserve"> of Each object with attributes and methods described</w:t>
-      </w:r>
-      <w:r>
-        <w:rPr>
-          <w:highlight w:val="yellow"/>
-        </w:rPr>
-        <w:tab/>
-      </w:r>
-    </w:p>
-    <w:p>
-      <w:pPr>
-        <w:pStyle w:val="Heading2"/>
-      </w:pPr>
-      <w:r>
-        <w:t>4.2 Subsystem 2</w:t>
-      </w:r>
-    </w:p>
-    <w:p>
-      <w:r>
         <w:tab/>
         <w:t xml:space="preserve">4.1.1 Room management Subsystem </w:t>
       </w:r>
       <w:r>
+        <w:rPr>
+          <w:highlight w:val="yellow"/>
+        </w:rPr>
         <w:t>(</w:t>
       </w:r>
       <w:proofErr w:type="spellStart"/>
       <w:r>
+        <w:rPr>
+          <w:highlight w:val="yellow"/>
+        </w:rPr>
         <w:t>Estephanie</w:t>
       </w:r>
       <w:proofErr w:type="spellEnd"/>
       <w:r>
-        <w:t xml:space="preserve"> Gonzalez</w:t>
-      </w:r>
-      <w:r>
-        <w:t>)</w:t>
-      </w:r>
-    </w:p>
-    <w:p>
-      <w:r>
+        <w:rPr>
+          <w:highlight w:val="yellow"/>
+        </w:rPr>
+        <w:t xml:space="preserve"> Gonzalez)</w:t>
+      </w:r>
+      <w:r>
+        <w:rPr>
+          <w:highlight w:val="yellow"/>
+        </w:rPr>
+        <w:t>- more detail than requirements analysis and system design.</w:t>
+      </w:r>
+    </w:p>
+    <w:p>
+      <w:pPr>
+        <w:rPr>
+          <w:highlight w:val="yellow"/>
+        </w:rPr>
+      </w:pPr>
+      <w:r>
+        <w:rPr>
+          <w:highlight w:val="yellow"/>
+        </w:rPr>
+        <w:lastRenderedPageBreak/>
         <w:tab/>
       </w:r>
       <w:proofErr w:type="gramStart"/>
       <w:r>
-        <w:t xml:space="preserve">4.1.2  </w:t>
-      </w:r>
-      <w:r>
-        <w:t>The</w:t>
+        <w:rPr>
+          <w:highlight w:val="yellow"/>
+        </w:rPr>
+        <w:t>4.1.2  Description</w:t>
       </w:r>
       <w:proofErr w:type="gramEnd"/>
       <w:r>
-        <w:t xml:space="preserve"> room management system will consist of three classes, room, puzzle and door, that will handle the position and interaction of the player as they traverse through rooms and interact with objects/NPCs found in rooms. The Room management subsystem will communicate with the interface subsystem to handle </w:t>
-      </w:r>
-      <w:r>
-        <w:t xml:space="preserve">commands entered in rooms such as “Enter Room.” </w:t>
+        <w:rPr>
+          <w:highlight w:val="yellow"/>
+        </w:rPr>
+        <w:t xml:space="preserve"> of Each object with attributes and methods described</w:t>
       </w:r>
     </w:p>
     <w:p>
       <w:pPr>
         <w:pStyle w:val="Heading2"/>
-      </w:pPr>
-      <w:r>
+        <w:rPr>
+          <w:highlight w:val="yellow"/>
+        </w:rPr>
+      </w:pPr>
+      <w:r>
+        <w:rPr>
+          <w:highlight w:val="yellow"/>
+        </w:rPr>
         <w:t>4.3 Subsystem 3</w:t>
       </w:r>
     </w:p>
     <w:p>
-      <w:r>
+      <w:pPr>
+        <w:rPr>
+          <w:highlight w:val="yellow"/>
+        </w:rPr>
+      </w:pPr>
+      <w:r>
+        <w:rPr>
+          <w:highlight w:val="yellow"/>
+        </w:rPr>
         <w:tab/>
         <w:t xml:space="preserve">4.1.1 Interface Subsystem </w:t>
       </w:r>
       <w:r>
+        <w:rPr>
+          <w:highlight w:val="yellow"/>
+        </w:rPr>
         <w:t xml:space="preserve">(Jory </w:t>
       </w:r>
       <w:proofErr w:type="spellStart"/>
       <w:r>
+        <w:rPr>
+          <w:highlight w:val="yellow"/>
+        </w:rPr>
         <w:t>Aexander</w:t>
       </w:r>
       <w:proofErr w:type="spellEnd"/>
       <w:r>
+        <w:rPr>
+          <w:highlight w:val="yellow"/>
+        </w:rPr>
         <w:t>)</w:t>
       </w:r>
-    </w:p>
-    <w:p>
-      <w:r>
+      <w:r>
+        <w:rPr>
+          <w:highlight w:val="yellow"/>
+        </w:rPr>
+        <w:t xml:space="preserve">- </w:t>
+      </w:r>
+    </w:p>
+    <w:p>
+      <w:pPr>
+        <w:rPr>
+          <w:highlight w:val="yellow"/>
+        </w:rPr>
+      </w:pPr>
+      <w:r>
+        <w:rPr>
+          <w:highlight w:val="yellow"/>
+        </w:rPr>
         <w:tab/>
       </w:r>
-      <w:r>
-        <w:t xml:space="preserve">4.1.2 The Interface Subsystem will consist of a series of menus that will prompt the user to input commands. The system will then create a control object based on the entered command that will perform the intended task. The primary entity object found within the subsystem is the Game Object. The Game object will be responsible for holding all room and hero data. This is the object that will be output and read during a save and load respectively. </w:t>
+      <w:proofErr w:type="gramStart"/>
+      <w:r>
+        <w:rPr>
+          <w:highlight w:val="yellow"/>
+        </w:rPr>
+        <w:t>4.1.2  Description</w:t>
+      </w:r>
+      <w:proofErr w:type="gramEnd"/>
+      <w:r>
+        <w:rPr>
+          <w:highlight w:val="yellow"/>
+        </w:rPr>
+        <w:t xml:space="preserve"> of Each object with attributes and methods described</w:t>
       </w:r>
     </w:p>
     <w:p>
@@ -1201,7 +1714,7 @@
           <w:sz w:val="28"/>
         </w:rPr>
       </w:pPr>
-      <w:bookmarkStart w:id="15" w:name="_Toc44676300"/>
+      <w:bookmarkStart w:id="16" w:name="_Toc44676300"/>
       <w:r>
         <w:rPr>
           <w:sz w:val="28"/>
@@ -1217,19 +1730,26 @@
       </w:r>
     </w:p>
     <w:p>
-      <w:pPr>
-        <w:rPr>
-          <w:i/>
-        </w:rPr>
-      </w:pPr>
-      <w:r>
-        <w:rPr>
-          <w:i/>
-        </w:rPr>
+      <w:r>
+        <w:t xml:space="preserve">This section consists of </w:t>
+      </w:r>
+      <w:r>
+        <w:t xml:space="preserve">any new </w:t>
+      </w:r>
+      <w:r>
+        <w:t>Sequence Diagrams and/or Flow Diagrams detailing various scenarios/use cases and how they occur using the objects described in section 4.0</w:t>
+      </w:r>
+      <w:r>
+        <w:t>. DO NOT INCLUDE THOSE SEQUENCE DIAGRAMS PROVIDED IN REQTS ANALYSIS.</w:t>
+      </w:r>
+    </w:p>
+    <w:p/>
+    <w:p>
+      <w:r>
         <w:t>n/a</w:t>
       </w:r>
     </w:p>
-    <w:bookmarkEnd w:id="15"/>
+    <w:bookmarkEnd w:id="16"/>
     <w:p>
       <w:pPr>
         <w:widowControl w:val="0"/>
@@ -1245,7 +1765,7 @@
           <w:sz w:val="28"/>
         </w:rPr>
       </w:pPr>
-      <w:bookmarkStart w:id="16" w:name="_Toc518295199"/>
+      <w:bookmarkStart w:id="17" w:name="_Toc518295199"/>
       <w:r>
         <w:rPr>
           <w:snapToGrid w:val="0"/>
@@ -1253,7 +1773,7 @@
         </w:rPr>
         <w:t>6.0 User Interface Design</w:t>
       </w:r>
-      <w:bookmarkEnd w:id="16"/>
+      <w:bookmarkEnd w:id="17"/>
     </w:p>
     <w:p>
       <w:pPr>
@@ -1267,11 +1787,38 @@
         <w:spacing w:line="480" w:lineRule="auto"/>
         <w:ind w:firstLine="720"/>
         <w:rPr>
+          <w:sz w:val="24"/>
+        </w:rPr>
+      </w:pPr>
+      <w:r>
+        <w:rPr>
+          <w:sz w:val="24"/>
+        </w:rPr>
+        <w:t xml:space="preserve">&lt; </w:t>
+      </w:r>
+      <w:r>
+        <w:rPr>
+          <w:sz w:val="24"/>
+        </w:rPr>
+        <w:t>Describe the user interface.  Prototype screenshots are acceptable</w:t>
+      </w:r>
+      <w:r>
+        <w:rPr>
+          <w:sz w:val="24"/>
+        </w:rPr>
+        <w:t>. You should discuss the expected effectiveness of your design. &gt;</w:t>
+      </w:r>
+      <w:bookmarkStart w:id="18" w:name="_Toc61315231"/>
+    </w:p>
+    <w:p>
+      <w:pPr>
+        <w:spacing w:line="480" w:lineRule="auto"/>
+        <w:ind w:firstLine="720"/>
+        <w:rPr>
           <w:i/>
           <w:sz w:val="24"/>
         </w:rPr>
       </w:pPr>
-      <w:bookmarkStart w:id="17" w:name="_Toc61315231"/>
       <w:r>
         <w:rPr>
           <w:i/>
@@ -1283,41 +1830,79 @@
     <w:p>
       <w:pPr>
         <w:pStyle w:val="Heading1"/>
+        <w:rPr>
+          <w:sz w:val="28"/>
+          <w:szCs w:val="28"/>
+        </w:rPr>
+      </w:pPr>
+      <w:r>
+        <w:rPr>
+          <w:sz w:val="28"/>
+          <w:szCs w:val="28"/>
+        </w:rPr>
+        <w:t>7.0</w:t>
+      </w:r>
+      <w:bookmarkStart w:id="19" w:name="_Toc518295200"/>
+      <w:bookmarkEnd w:id="18"/>
+      <w:r>
+        <w:rPr>
+          <w:sz w:val="28"/>
+          <w:szCs w:val="28"/>
+        </w:rPr>
+        <w:t xml:space="preserve"> </w:t>
+      </w:r>
+      <w:r>
         <w:rPr>
           <w:snapToGrid w:val="0"/>
           <w:sz w:val="28"/>
           <w:szCs w:val="28"/>
         </w:rPr>
-      </w:pPr>
-      <w:r>
-        <w:rPr>
-          <w:sz w:val="28"/>
-          <w:szCs w:val="28"/>
-        </w:rPr>
-        <w:t>7.0</w:t>
-      </w:r>
-      <w:bookmarkStart w:id="18" w:name="_Toc518295200"/>
-      <w:bookmarkEnd w:id="17"/>
-      <w:r>
-        <w:rPr>
-          <w:sz w:val="28"/>
-          <w:szCs w:val="28"/>
-        </w:rPr>
-        <w:t xml:space="preserve"> </w:t>
+        <w:t>Help System Design</w:t>
+      </w:r>
+      <w:bookmarkEnd w:id="19"/>
+    </w:p>
+    <w:p>
+      <w:pPr>
+        <w:spacing w:line="480" w:lineRule="auto"/>
+        <w:ind w:firstLine="720"/>
+        <w:rPr>
+          <w:sz w:val="24"/>
+        </w:rPr>
+      </w:pPr>
+      <w:r>
+        <w:rPr>
+          <w:sz w:val="24"/>
+        </w:rPr>
+        <w:t xml:space="preserve">&lt; </w:t>
       </w:r>
       <w:r>
         <w:rPr>
           <w:snapToGrid w:val="0"/>
-          <w:sz w:val="28"/>
-          <w:szCs w:val="28"/>
-        </w:rPr>
-        <w:t>Help System Design</w:t>
-      </w:r>
-      <w:bookmarkEnd w:id="18"/>
-    </w:p>
-    <w:p>
-      <w:bookmarkStart w:id="19" w:name="_GoBack"/>
-      <w:bookmarkEnd w:id="19"/>
+          <w:sz w:val="24"/>
+        </w:rPr>
+        <w:t xml:space="preserve">Describe the </w:t>
+      </w:r>
+      <w:r>
+        <w:rPr>
+          <w:b/>
+          <w:snapToGrid w:val="0"/>
+          <w:sz w:val="24"/>
+        </w:rPr>
+        <w:t>structure</w:t>
+      </w:r>
+      <w:r>
+        <w:rPr>
+          <w:snapToGrid w:val="0"/>
+          <w:sz w:val="24"/>
+        </w:rPr>
+        <w:t xml:space="preserve"> of the help system and how it is to be accessed. Will it be context sensitive? Will there be a system reference capability? </w:t>
+      </w:r>
+      <w:r>
+        <w:rPr>
+          <w:sz w:val="24"/>
+        </w:rPr>
+        <w:t>&gt;</w:t>
+      </w:r>
     </w:p>
     <w:p>
       <w:pPr>
@@ -1431,7 +2016,7 @@
 </file>
 
 <file path=word/endnotes.xml><?xml version="1.0" encoding="utf-8"?>
-<w:endnotes xmlns:wpc="http://schemas.microsoft.com/office/word/2010/wordprocessingCanvas" xmlns:mc="http://schemas.openxmlformats.org/markup-compatibility/2006" xmlns:o="urn:schemas-microsoft-com:office:office" xmlns:r="http://schemas.openxmlformats.org/officeDocument/2006/relationships" xmlns:m="http://schemas.openxmlformats.org/officeDocument/2006/math" xmlns:v="urn:schemas-microsoft-com:vml" xmlns:wp14="http://schemas.microsoft.com/office/word/2010/wordprocessingDrawing" xmlns:wp="http://schemas.openxmlformats.org/drawingml/2006/wordprocessingDrawing" xmlns:w10="urn:schemas-microsoft-com:office:word" xmlns:w="http://schemas.openxmlformats.org/wordprocessingml/2006/main" xmlns:w14="http://schemas.microsoft.com/office/word/2010/wordml" xmlns:w15="http://schemas.microsoft.com/office/word/2012/wordml" xmlns:wpg="http://schemas.microsoft.com/office/word/2010/wordprocessingGroup" xmlns:wpi="http://schemas.microsoft.com/office/word/2010/wordprocessingInk" xmlns:wne="http://schemas.microsoft.com/office/word/2006/wordml" xmlns:wps="http://schemas.microsoft.com/office/word/2010/wordprocessingShape" mc:Ignorable="w14 w15 wp14">
+<w:endnotes xmlns:wpc="http://schemas.microsoft.com/office/word/2010/wordprocessingCanvas" xmlns:cx="http://schemas.microsoft.com/office/drawing/2014/chartex" xmlns:cx1="http://schemas.microsoft.com/office/drawing/2015/9/8/chartex" xmlns:cx2="http://schemas.microsoft.com/office/drawing/2015/10/21/chartex" xmlns:mc="http://schemas.openxmlformats.org/markup-compatibility/2006" xmlns:o="urn:schemas-microsoft-com:office:office" xmlns:r="http://schemas.openxmlformats.org/officeDocument/2006/relationships" xmlns:m="http://schemas.openxmlformats.org/officeDocument/2006/math" xmlns:v="urn:schemas-microsoft-com:vml" xmlns:wp14="http://schemas.microsoft.com/office/word/2010/wordprocessingDrawing" xmlns:wp="http://schemas.openxmlformats.org/drawingml/2006/wordprocessingDrawing" xmlns:w10="urn:schemas-microsoft-com:office:word" xmlns:w="http://schemas.openxmlformats.org/wordprocessingml/2006/main" xmlns:w14="http://schemas.microsoft.com/office/word/2010/wordml" xmlns:w15="http://schemas.microsoft.com/office/word/2012/wordml" xmlns:w16se="http://schemas.microsoft.com/office/word/2015/wordml/symex" xmlns:wpg="http://schemas.microsoft.com/office/word/2010/wordprocessingGroup" xmlns:wpi="http://schemas.microsoft.com/office/word/2010/wordprocessingInk" xmlns:wne="http://schemas.microsoft.com/office/word/2006/wordml" xmlns:wps="http://schemas.microsoft.com/office/word/2010/wordprocessingShape" mc:Ignorable="w14 w15 w16se wp14">
   <w:endnote w:type="separator" w:id="-1">
     <w:p>
       <w:r>
@@ -1450,7 +2035,7 @@
 </file>
 
 <file path=word/footer1.xml><?xml version="1.0" encoding="utf-8"?>
-<w:ftr xmlns:wpc="http://schemas.microsoft.com/office/word/2010/wordprocessingCanvas" xmlns:mc="http://schemas.openxmlformats.org/markup-compatibility/2006" xmlns:o="urn:schemas-microsoft-com:office:office" xmlns:r="http://schemas.openxmlformats.org/officeDocument/2006/relationships" xmlns:m="http://schemas.openxmlformats.org/officeDocument/2006/math" xmlns:v="urn:schemas-microsoft-com:vml" xmlns:wp14="http://schemas.microsoft.com/office/word/2010/wordprocessingDrawing" xmlns:wp="http://schemas.openxmlformats.org/drawingml/2006/wordprocessingDrawing" xmlns:w10="urn:schemas-microsoft-com:office:word" xmlns:w="http://schemas.openxmlformats.org/wordprocessingml/2006/main" xmlns:w14="http://schemas.microsoft.com/office/word/2010/wordml" xmlns:w15="http://schemas.microsoft.com/office/word/2012/wordml" xmlns:wpg="http://schemas.microsoft.com/office/word/2010/wordprocessingGroup" xmlns:wpi="http://schemas.microsoft.com/office/word/2010/wordprocessingInk" xmlns:wne="http://schemas.microsoft.com/office/word/2006/wordml" xmlns:wps="http://schemas.microsoft.com/office/word/2010/wordprocessingShape" mc:Ignorable="w14 w15 wp14">
+<w:ftr xmlns:wpc="http://schemas.microsoft.com/office/word/2010/wordprocessingCanvas" xmlns:cx="http://schemas.microsoft.com/office/drawing/2014/chartex" xmlns:cx1="http://schemas.microsoft.com/office/drawing/2015/9/8/chartex" xmlns:cx2="http://schemas.microsoft.com/office/drawing/2015/10/21/chartex" xmlns:mc="http://schemas.openxmlformats.org/markup-compatibility/2006" xmlns:o="urn:schemas-microsoft-com:office:office" xmlns:r="http://schemas.openxmlformats.org/officeDocument/2006/relationships" xmlns:m="http://schemas.openxmlformats.org/officeDocument/2006/math" xmlns:v="urn:schemas-microsoft-com:vml" xmlns:wp14="http://schemas.microsoft.com/office/word/2010/wordprocessingDrawing" xmlns:wp="http://schemas.openxmlformats.org/drawingml/2006/wordprocessingDrawing" xmlns:w10="urn:schemas-microsoft-com:office:word" xmlns:w="http://schemas.openxmlformats.org/wordprocessingml/2006/main" xmlns:w14="http://schemas.microsoft.com/office/word/2010/wordml" xmlns:w15="http://schemas.microsoft.com/office/word/2012/wordml" xmlns:w16se="http://schemas.microsoft.com/office/word/2015/wordml/symex" xmlns:wpg="http://schemas.microsoft.com/office/word/2010/wordprocessingGroup" xmlns:wpi="http://schemas.microsoft.com/office/word/2010/wordprocessingInk" xmlns:wne="http://schemas.microsoft.com/office/word/2006/wordml" xmlns:wps="http://schemas.microsoft.com/office/word/2010/wordprocessingShape" mc:Ignorable="w14 w15 w16se wp14">
   <w:p>
     <w:pPr>
       <w:pStyle w:val="Footer"/>
@@ -1492,7 +2077,7 @@
 </file>
 
 <file path=word/footer2.xml><?xml version="1.0" encoding="utf-8"?>
-<w:ftr xmlns:wpc="http://schemas.microsoft.com/office/word/2010/wordprocessingCanvas" xmlns:mc="http://schemas.openxmlformats.org/markup-compatibility/2006" xmlns:o="urn:schemas-microsoft-com:office:office" xmlns:r="http://schemas.openxmlformats.org/officeDocument/2006/relationships" xmlns:m="http://schemas.openxmlformats.org/officeDocument/2006/math" xmlns:v="urn:schemas-microsoft-com:vml" xmlns:wp14="http://schemas.microsoft.com/office/word/2010/wordprocessingDrawing" xmlns:wp="http://schemas.openxmlformats.org/drawingml/2006/wordprocessingDrawing" xmlns:w10="urn:schemas-microsoft-com:office:word" xmlns:w="http://schemas.openxmlformats.org/wordprocessingml/2006/main" xmlns:w14="http://schemas.microsoft.com/office/word/2010/wordml" xmlns:w15="http://schemas.microsoft.com/office/word/2012/wordml" xmlns:wpg="http://schemas.microsoft.com/office/word/2010/wordprocessingGroup" xmlns:wpi="http://schemas.microsoft.com/office/word/2010/wordprocessingInk" xmlns:wne="http://schemas.microsoft.com/office/word/2006/wordml" xmlns:wps="http://schemas.microsoft.com/office/word/2010/wordprocessingShape" mc:Ignorable="w14 w15 wp14">
+<w:ftr xmlns:wpc="http://schemas.microsoft.com/office/word/2010/wordprocessingCanvas" xmlns:cx="http://schemas.microsoft.com/office/drawing/2014/chartex" xmlns:cx1="http://schemas.microsoft.com/office/drawing/2015/9/8/chartex" xmlns:cx2="http://schemas.microsoft.com/office/drawing/2015/10/21/chartex" xmlns:mc="http://schemas.openxmlformats.org/markup-compatibility/2006" xmlns:o="urn:schemas-microsoft-com:office:office" xmlns:r="http://schemas.openxmlformats.org/officeDocument/2006/relationships" xmlns:m="http://schemas.openxmlformats.org/officeDocument/2006/math" xmlns:v="urn:schemas-microsoft-com:vml" xmlns:wp14="http://schemas.microsoft.com/office/word/2010/wordprocessingDrawing" xmlns:wp="http://schemas.openxmlformats.org/drawingml/2006/wordprocessingDrawing" xmlns:w10="urn:schemas-microsoft-com:office:word" xmlns:w="http://schemas.openxmlformats.org/wordprocessingml/2006/main" xmlns:w14="http://schemas.microsoft.com/office/word/2010/wordml" xmlns:w15="http://schemas.microsoft.com/office/word/2012/wordml" xmlns:w16se="http://schemas.microsoft.com/office/word/2015/wordml/symex" xmlns:wpg="http://schemas.microsoft.com/office/word/2010/wordprocessingGroup" xmlns:wpi="http://schemas.microsoft.com/office/word/2010/wordprocessingInk" xmlns:wne="http://schemas.microsoft.com/office/word/2006/wordml" xmlns:wps="http://schemas.microsoft.com/office/word/2010/wordprocessingShape" mc:Ignorable="w14 w15 w16se wp14">
   <w:p>
     <w:pPr>
       <w:pStyle w:val="Footer"/>
@@ -1521,7 +2106,7 @@
         <w:rStyle w:val="PageNumber"/>
         <w:noProof/>
       </w:rPr>
-      <w:t>1</w:t>
+      <w:t>5</w:t>
     </w:r>
     <w:r>
       <w:rPr>
@@ -1534,7 +2119,7 @@
 </file>
 
 <file path=word/footnotes.xml><?xml version="1.0" encoding="utf-8"?>
-<w:footnotes xmlns:wpc="http://schemas.microsoft.com/office/word/2010/wordprocessingCanvas" xmlns:mc="http://schemas.openxmlformats.org/markup-compatibility/2006" xmlns:o="urn:schemas-microsoft-com:office:office" xmlns:r="http://schemas.openxmlformats.org/officeDocument/2006/relationships" xmlns:m="http://schemas.openxmlformats.org/officeDocument/2006/math" xmlns:v="urn:schemas-microsoft-com:vml" xmlns:wp14="http://schemas.microsoft.com/office/word/2010/wordprocessingDrawing" xmlns:wp="http://schemas.openxmlformats.org/drawingml/2006/wordprocessingDrawing" xmlns:w10="urn:schemas-microsoft-com:office:word" xmlns:w="http://schemas.openxmlformats.org/wordprocessingml/2006/main" xmlns:w14="http://schemas.microsoft.com/office/word/2010/wordml" xmlns:w15="http://schemas.microsoft.com/office/word/2012/wordml" xmlns:wpg="http://schemas.microsoft.com/office/word/2010/wordprocessingGroup" xmlns:wpi="http://schemas.microsoft.com/office/word/2010/wordprocessingInk" xmlns:wne="http://schemas.microsoft.com/office/word/2006/wordml" xmlns:wps="http://schemas.microsoft.com/office/word/2010/wordprocessingShape" mc:Ignorable="w14 w15 wp14">
+<w:footnotes xmlns:wpc="http://schemas.microsoft.com/office/word/2010/wordprocessingCanvas" xmlns:cx="http://schemas.microsoft.com/office/drawing/2014/chartex" xmlns:cx1="http://schemas.microsoft.com/office/drawing/2015/9/8/chartex" xmlns:cx2="http://schemas.microsoft.com/office/drawing/2015/10/21/chartex" xmlns:mc="http://schemas.openxmlformats.org/markup-compatibility/2006" xmlns:o="urn:schemas-microsoft-com:office:office" xmlns:r="http://schemas.openxmlformats.org/officeDocument/2006/relationships" xmlns:m="http://schemas.openxmlformats.org/officeDocument/2006/math" xmlns:v="urn:schemas-microsoft-com:vml" xmlns:wp14="http://schemas.microsoft.com/office/word/2010/wordprocessingDrawing" xmlns:wp="http://schemas.openxmlformats.org/drawingml/2006/wordprocessingDrawing" xmlns:w10="urn:schemas-microsoft-com:office:word" xmlns:w="http://schemas.openxmlformats.org/wordprocessingml/2006/main" xmlns:w14="http://schemas.microsoft.com/office/word/2010/wordml" xmlns:w15="http://schemas.microsoft.com/office/word/2012/wordml" xmlns:w16se="http://schemas.microsoft.com/office/word/2015/wordml/symex" xmlns:wpg="http://schemas.microsoft.com/office/word/2010/wordprocessingGroup" xmlns:wpi="http://schemas.microsoft.com/office/word/2010/wordprocessingInk" xmlns:wne="http://schemas.microsoft.com/office/word/2006/wordml" xmlns:wps="http://schemas.microsoft.com/office/word/2010/wordprocessingShape" mc:Ignorable="w14 w15 w16se wp14">
   <w:footnote w:type="separator" w:id="-1">
     <w:p>
       <w:r>
@@ -1553,7 +2138,7 @@
 </file>
 
 <file path=word/header1.xml><?xml version="1.0" encoding="utf-8"?>
-<w:hdr xmlns:wpc="http://schemas.microsoft.com/office/word/2010/wordprocessingCanvas" xmlns:mc="http://schemas.openxmlformats.org/markup-compatibility/2006" xmlns:o="urn:schemas-microsoft-com:office:office" xmlns:r="http://schemas.openxmlformats.org/officeDocument/2006/relationships" xmlns:m="http://schemas.openxmlformats.org/officeDocument/2006/math" xmlns:v="urn:schemas-microsoft-com:vml" xmlns:wp14="http://schemas.microsoft.com/office/word/2010/wordprocessingDrawing" xmlns:wp="http://schemas.openxmlformats.org/drawingml/2006/wordprocessingDrawing" xmlns:w10="urn:schemas-microsoft-com:office:word" xmlns:w="http://schemas.openxmlformats.org/wordprocessingml/2006/main" xmlns:w14="http://schemas.microsoft.com/office/word/2010/wordml" xmlns:w15="http://schemas.microsoft.com/office/word/2012/wordml" xmlns:wpg="http://schemas.microsoft.com/office/word/2010/wordprocessingGroup" xmlns:wpi="http://schemas.microsoft.com/office/word/2010/wordprocessingInk" xmlns:wne="http://schemas.microsoft.com/office/word/2006/wordml" xmlns:wps="http://schemas.microsoft.com/office/word/2010/wordprocessingShape" mc:Ignorable="w14 w15 wp14">
+<w:hdr xmlns:wpc="http://schemas.microsoft.com/office/word/2010/wordprocessingCanvas" xmlns:cx="http://schemas.microsoft.com/office/drawing/2014/chartex" xmlns:cx1="http://schemas.microsoft.com/office/drawing/2015/9/8/chartex" xmlns:cx2="http://schemas.microsoft.com/office/drawing/2015/10/21/chartex" xmlns:mc="http://schemas.openxmlformats.org/markup-compatibility/2006" xmlns:o="urn:schemas-microsoft-com:office:office" xmlns:r="http://schemas.openxmlformats.org/officeDocument/2006/relationships" xmlns:m="http://schemas.openxmlformats.org/officeDocument/2006/math" xmlns:v="urn:schemas-microsoft-com:vml" xmlns:wp14="http://schemas.microsoft.com/office/word/2010/wordprocessingDrawing" xmlns:wp="http://schemas.openxmlformats.org/drawingml/2006/wordprocessingDrawing" xmlns:w10="urn:schemas-microsoft-com:office:word" xmlns:w="http://schemas.openxmlformats.org/wordprocessingml/2006/main" xmlns:w14="http://schemas.microsoft.com/office/word/2010/wordml" xmlns:w15="http://schemas.microsoft.com/office/word/2012/wordml" xmlns:w16se="http://schemas.microsoft.com/office/word/2015/wordml/symex" xmlns:wpg="http://schemas.microsoft.com/office/word/2010/wordprocessingGroup" xmlns:wpi="http://schemas.microsoft.com/office/word/2010/wordprocessingInk" xmlns:wne="http://schemas.microsoft.com/office/word/2006/wordml" xmlns:wps="http://schemas.microsoft.com/office/word/2010/wordprocessingShape" mc:Ignorable="w14 w15 w16se wp14">
   <w:p>
     <w:pPr>
       <w:pStyle w:val="Header"/>
@@ -1563,7 +2148,7 @@
 </file>
 
 <file path=word/numbering.xml><?xml version="1.0" encoding="utf-8"?>
-<w:numbering xmlns:wpc="http://schemas.microsoft.com/office/word/2010/wordprocessingCanvas" xmlns:mc="http://schemas.openxmlformats.org/markup-compatibility/2006" xmlns:o="urn:schemas-microsoft-com:office:office" xmlns:r="http://schemas.openxmlformats.org/officeDocument/2006/relationships" xmlns:m="http://schemas.openxmlformats.org/officeDocument/2006/math" xmlns:v="urn:schemas-microsoft-com:vml" xmlns:wp14="http://schemas.microsoft.com/office/word/2010/wordprocessingDrawing" xmlns:wp="http://schemas.openxmlformats.org/drawingml/2006/wordprocessingDrawing" xmlns:w10="urn:schemas-microsoft-com:office:word" xmlns:w="http://schemas.openxmlformats.org/wordprocessingml/2006/main" xmlns:w14="http://schemas.microsoft.com/office/word/2010/wordml" xmlns:w15="http://schemas.microsoft.com/office/word/2012/wordml" xmlns:wpg="http://schemas.microsoft.com/office/word/2010/wordprocessingGroup" xmlns:wpi="http://schemas.microsoft.com/office/word/2010/wordprocessingInk" xmlns:wne="http://schemas.microsoft.com/office/word/2006/wordml" xmlns:wps="http://schemas.microsoft.com/office/word/2010/wordprocessingShape" mc:Ignorable="w14 w15 wp14">
+<w:numbering xmlns:wpc="http://schemas.microsoft.com/office/word/2010/wordprocessingCanvas" xmlns:cx="http://schemas.microsoft.com/office/drawing/2014/chartex" xmlns:cx1="http://schemas.microsoft.com/office/drawing/2015/9/8/chartex" xmlns:cx2="http://schemas.microsoft.com/office/drawing/2015/10/21/chartex" xmlns:mc="http://schemas.openxmlformats.org/markup-compatibility/2006" xmlns:o="urn:schemas-microsoft-com:office:office" xmlns:r="http://schemas.openxmlformats.org/officeDocument/2006/relationships" xmlns:m="http://schemas.openxmlformats.org/officeDocument/2006/math" xmlns:v="urn:schemas-microsoft-com:vml" xmlns:wp14="http://schemas.microsoft.com/office/word/2010/wordprocessingDrawing" xmlns:wp="http://schemas.openxmlformats.org/drawingml/2006/wordprocessingDrawing" xmlns:w10="urn:schemas-microsoft-com:office:word" xmlns:w="http://schemas.openxmlformats.org/wordprocessingml/2006/main" xmlns:w14="http://schemas.microsoft.com/office/word/2010/wordml" xmlns:w15="http://schemas.microsoft.com/office/word/2012/wordml" xmlns:w16se="http://schemas.microsoft.com/office/word/2015/wordml/symex" xmlns:wpg="http://schemas.microsoft.com/office/word/2010/wordprocessingGroup" xmlns:wpi="http://schemas.microsoft.com/office/word/2010/wordprocessingInk" xmlns:wne="http://schemas.microsoft.com/office/word/2006/wordml" xmlns:wps="http://schemas.microsoft.com/office/word/2010/wordprocessingShape" mc:Ignorable="w14 w15 w16se wp14">
   <w:abstractNum w:abstractNumId="0" w15:restartNumberingAfterBreak="0">
     <w:nsid w:val="0F4573E4"/>
     <w:multiLevelType w:val="hybridMultilevel"/>
@@ -1678,6 +2263,119 @@
     </w:lvl>
   </w:abstractNum>
   <w:abstractNum w:abstractNumId="1" w15:restartNumberingAfterBreak="0">
+    <w:nsid w:val="1DDD696C"/>
+    <w:multiLevelType w:val="hybridMultilevel"/>
+    <w:tmpl w:val="2C8C73E2"/>
+    <w:lvl w:ilvl="0" w:tplc="04090001">
+      <w:start w:val="1"/>
+      <w:numFmt w:val="bullet"/>
+      <w:lvlText w:val=""/>
+      <w:lvlJc w:val="left"/>
+      <w:pPr>
+        <w:ind w:left="1440" w:hanging="360"/>
+      </w:pPr>
+      <w:rPr>
+        <w:rFonts w:ascii="Symbol" w:hAnsi="Symbol" w:hint="default"/>
+      </w:rPr>
+    </w:lvl>
+    <w:lvl w:ilvl="1" w:tplc="04090003">
+      <w:start w:val="1"/>
+      <w:numFmt w:val="bullet"/>
+      <w:lvlText w:val="o"/>
+      <w:lvlJc w:val="left"/>
+      <w:pPr>
+        <w:ind w:left="2160" w:hanging="360"/>
+      </w:pPr>
+      <w:rPr>
+        <w:rFonts w:ascii="Courier New" w:hAnsi="Courier New" w:cs="Courier New" w:hint="default"/>
+      </w:rPr>
+    </w:lvl>
+    <w:lvl w:ilvl="2" w:tplc="04090005" w:tentative="1">
+      <w:start w:val="1"/>
+      <w:numFmt w:val="bullet"/>
+      <w:lvlText w:val=""/>
+      <w:lvlJc w:val="left"/>
+      <w:pPr>
+        <w:ind w:left="2880" w:hanging="360"/>
+      </w:pPr>
+      <w:rPr>
+        <w:rFonts w:ascii="Wingdings" w:hAnsi="Wingdings" w:hint="default"/>
+      </w:rPr>
+    </w:lvl>
+    <w:lvl w:ilvl="3" w:tplc="04090001" w:tentative="1">
+      <w:start w:val="1"/>
+      <w:numFmt w:val="bullet"/>
+      <w:lvlText w:val=""/>
+      <w:lvlJc w:val="left"/>
+      <w:pPr>
+        <w:ind w:left="3600" w:hanging="360"/>
+      </w:pPr>
+      <w:rPr>
+        <w:rFonts w:ascii="Symbol" w:hAnsi="Symbol" w:hint="default"/>
+      </w:rPr>
+    </w:lvl>
+    <w:lvl w:ilvl="4" w:tplc="04090003" w:tentative="1">
+      <w:start w:val="1"/>
+      <w:numFmt w:val="bullet"/>
+      <w:lvlText w:val="o"/>
+      <w:lvlJc w:val="left"/>
+      <w:pPr>
+        <w:ind w:left="4320" w:hanging="360"/>
+      </w:pPr>
+      <w:rPr>
+        <w:rFonts w:ascii="Courier New" w:hAnsi="Courier New" w:cs="Courier New" w:hint="default"/>
+      </w:rPr>
+    </w:lvl>
+    <w:lvl w:ilvl="5" w:tplc="04090005" w:tentative="1">
+      <w:start w:val="1"/>
+      <w:numFmt w:val="bullet"/>
+      <w:lvlText w:val=""/>
+      <w:lvlJc w:val="left"/>
+      <w:pPr>
+        <w:ind w:left="5040" w:hanging="360"/>
+      </w:pPr>
+      <w:rPr>
+        <w:rFonts w:ascii="Wingdings" w:hAnsi="Wingdings" w:hint="default"/>
+      </w:rPr>
+    </w:lvl>
+    <w:lvl w:ilvl="6" w:tplc="04090001" w:tentative="1">
+      <w:start w:val="1"/>
+      <w:numFmt w:val="bullet"/>
+      <w:lvlText w:val=""/>
+      <w:lvlJc w:val="left"/>
+      <w:pPr>
+        <w:ind w:left="5760" w:hanging="360"/>
+      </w:pPr>
+      <w:rPr>
+        <w:rFonts w:ascii="Symbol" w:hAnsi="Symbol" w:hint="default"/>
+      </w:rPr>
+    </w:lvl>
+    <w:lvl w:ilvl="7" w:tplc="04090003" w:tentative="1">
+      <w:start w:val="1"/>
+      <w:numFmt w:val="bullet"/>
+      <w:lvlText w:val="o"/>
+      <w:lvlJc w:val="left"/>
+      <w:pPr>
+        <w:ind w:left="6480" w:hanging="360"/>
+      </w:pPr>
+      <w:rPr>
+        <w:rFonts w:ascii="Courier New" w:hAnsi="Courier New" w:cs="Courier New" w:hint="default"/>
+      </w:rPr>
+    </w:lvl>
+    <w:lvl w:ilvl="8" w:tplc="04090005" w:tentative="1">
+      <w:start w:val="1"/>
+      <w:numFmt w:val="bullet"/>
+      <w:lvlText w:val=""/>
+      <w:lvlJc w:val="left"/>
+      <w:pPr>
+        <w:ind w:left="7200" w:hanging="360"/>
+      </w:pPr>
+      <w:rPr>
+        <w:rFonts w:ascii="Wingdings" w:hAnsi="Wingdings" w:hint="default"/>
+      </w:rPr>
+    </w:lvl>
+  </w:abstractNum>
+  <w:abstractNum w:abstractNumId="2" w15:restartNumberingAfterBreak="0">
     <w:nsid w:val="2162633A"/>
     <w:multiLevelType w:val="singleLevel"/>
     <w:tmpl w:val="0409000F"/>
@@ -1697,7 +2395,7 @@
       </w:rPr>
     </w:lvl>
   </w:abstractNum>
-  <w:abstractNum w:abstractNumId="2" w15:restartNumberingAfterBreak="0">
+  <w:abstractNum w:abstractNumId="3" w15:restartNumberingAfterBreak="0">
     <w:nsid w:val="30FA2459"/>
     <w:multiLevelType w:val="multilevel"/>
     <w:tmpl w:val="DBCA6B6E"/>
@@ -1837,7 +2535,7 @@
       </w:rPr>
     </w:lvl>
   </w:abstractNum>
-  <w:abstractNum w:abstractNumId="3" w15:restartNumberingAfterBreak="0">
+  <w:abstractNum w:abstractNumId="4" w15:restartNumberingAfterBreak="0">
     <w:nsid w:val="332E3377"/>
     <w:multiLevelType w:val="hybridMultilevel"/>
     <w:tmpl w:val="55647156"/>
@@ -1977,7 +2675,7 @@
       </w:rPr>
     </w:lvl>
   </w:abstractNum>
-  <w:abstractNum w:abstractNumId="4" w15:restartNumberingAfterBreak="0">
+  <w:abstractNum w:abstractNumId="5" w15:restartNumberingAfterBreak="0">
     <w:nsid w:val="38781DB0"/>
     <w:multiLevelType w:val="singleLevel"/>
     <w:tmpl w:val="04090001"/>
@@ -1997,7 +2695,7 @@
       </w:rPr>
     </w:lvl>
   </w:abstractNum>
-  <w:abstractNum w:abstractNumId="5" w15:restartNumberingAfterBreak="0">
+  <w:abstractNum w:abstractNumId="6" w15:restartNumberingAfterBreak="0">
     <w:nsid w:val="67172AFC"/>
     <w:multiLevelType w:val="singleLevel"/>
     <w:tmpl w:val="04090001"/>
@@ -2018,28 +2716,31 @@
     </w:lvl>
   </w:abstractNum>
   <w:num w:numId="1">
-    <w:abstractNumId w:val="1"/>
+    <w:abstractNumId w:val="2"/>
   </w:num>
   <w:num w:numId="2">
+    <w:abstractNumId w:val="6"/>
+  </w:num>
+  <w:num w:numId="3">
     <w:abstractNumId w:val="5"/>
   </w:num>
-  <w:num w:numId="3">
+  <w:num w:numId="4">
     <w:abstractNumId w:val="4"/>
   </w:num>
-  <w:num w:numId="4">
+  <w:num w:numId="5">
     <w:abstractNumId w:val="3"/>
-  </w:num>
-  <w:num w:numId="5">
-    <w:abstractNumId w:val="2"/>
   </w:num>
   <w:num w:numId="6">
     <w:abstractNumId w:val="0"/>
+  </w:num>
+  <w:num w:numId="7">
+    <w:abstractNumId w:val="1"/>
   </w:num>
 </w:numbering>
 </file>
 
 <file path=word/styles.xml><?xml version="1.0" encoding="utf-8"?>
-<w:styles xmlns:mc="http://schemas.openxmlformats.org/markup-compatibility/2006" xmlns:r="http://schemas.openxmlformats.org/officeDocument/2006/relationships" xmlns:w="http://schemas.openxmlformats.org/wordprocessingml/2006/main" xmlns:w14="http://schemas.microsoft.com/office/word/2010/wordml" xmlns:w15="http://schemas.microsoft.com/office/word/2012/wordml" mc:Ignorable="w14 w15">
+<w:styles xmlns:mc="http://schemas.openxmlformats.org/markup-compatibility/2006" xmlns:r="http://schemas.openxmlformats.org/officeDocument/2006/relationships" xmlns:w="http://schemas.openxmlformats.org/wordprocessingml/2006/main" xmlns:w14="http://schemas.microsoft.com/office/word/2010/wordml" xmlns:w15="http://schemas.microsoft.com/office/word/2012/wordml" xmlns:w16se="http://schemas.microsoft.com/office/word/2015/wordml/symex" mc:Ignorable="w14 w15 w16se">
   <w:docDefaults>
     <w:rPrDefault>
       <w:rPr>
@@ -2049,7 +2750,7 @@
     </w:rPrDefault>
     <w:pPrDefault/>
   </w:docDefaults>
-  <w:latentStyles w:defLockedState="0" w:defUIPriority="99" w:defSemiHidden="0" w:defUnhideWhenUsed="0" w:defQFormat="0" w:count="371">
+  <w:latentStyles w:defLockedState="0" w:defUIPriority="99" w:defSemiHidden="0" w:defUnhideWhenUsed="0" w:defQFormat="0" w:count="373">
     <w:lsdException w:name="Normal" w:uiPriority="0" w:qFormat="1"/>
     <w:lsdException w:name="heading 1" w:uiPriority="9" w:qFormat="1"/>
     <w:lsdException w:name="heading 2" w:uiPriority="9" w:qFormat="1"/>
@@ -2155,7 +2856,6 @@
     <w:lsdException w:name="HTML Sample" w:semiHidden="1" w:unhideWhenUsed="1"/>
     <w:lsdException w:name="HTML Typewriter" w:semiHidden="1" w:unhideWhenUsed="1"/>
     <w:lsdException w:name="HTML Variable" w:semiHidden="1" w:unhideWhenUsed="1"/>
-    <w:lsdException w:name="Normal Table" w:semiHidden="1" w:unhideWhenUsed="1"/>
     <w:lsdException w:name="annotation subject" w:semiHidden="1" w:unhideWhenUsed="1"/>
     <w:lsdException w:name="No List" w:semiHidden="1" w:unhideWhenUsed="1"/>
     <w:lsdException w:name="Outline List 1" w:semiHidden="1" w:unhideWhenUsed="1"/>
@@ -2201,11 +2901,9 @@
     <w:lsdException w:name="Table Subtle 1" w:semiHidden="1" w:unhideWhenUsed="1"/>
     <w:lsdException w:name="Table Subtle 2" w:semiHidden="1" w:unhideWhenUsed="1"/>
     <w:lsdException w:name="Table Web 1" w:semiHidden="1" w:unhideWhenUsed="1"/>
-    <w:lsdException w:name="Table Web 2" w:semiHidden="1" w:unhideWhenUsed="1"/>
     <w:lsdException w:name="Table Web 3" w:semiHidden="1" w:unhideWhenUsed="1"/>
     <w:lsdException w:name="Balloon Text" w:semiHidden="1" w:unhideWhenUsed="1"/>
     <w:lsdException w:name="Table Grid" w:uiPriority="59"/>
-    <w:lsdException w:name="Table Theme" w:semiHidden="1" w:unhideWhenUsed="1"/>
     <w:lsdException w:name="Placeholder Text" w:semiHidden="1"/>
     <w:lsdException w:name="No Spacing" w:uiPriority="1" w:qFormat="1"/>
     <w:lsdException w:name="Light Shading" w:uiPriority="60"/>
@@ -2421,6 +3119,8 @@
     <w:lsdException w:name="List Table 5 Dark Accent 6" w:uiPriority="50"/>
     <w:lsdException w:name="List Table 6 Colorful Accent 6" w:uiPriority="51"/>
     <w:lsdException w:name="List Table 7 Colorful Accent 6" w:uiPriority="52"/>
+    <w:lsdException w:name="Mention" w:semiHidden="1" w:unhideWhenUsed="1"/>
+    <w:lsdException w:name="Smart Hyperlink" w:semiHidden="1" w:unhideWhenUsed="1"/>
   </w:latentStyles>
   <w:style w:type="paragraph" w:default="1" w:styleId="Normal">
     <w:name w:val="Normal"/>

</xml_diff>

<commit_message>
Updates Hero and modifies SDD doc
</commit_message>
<xml_diff>
--- a/SDD-Document-V2.docx
+++ b/SDD-Document-V2.docx
@@ -106,23 +106,7 @@
           <w:rFonts w:ascii="Arial" w:hAnsi="Arial" w:cs="Arial"/>
           <w:sz w:val="48"/>
         </w:rPr>
-        <w:t xml:space="preserve">&lt;Jory Alexander, </w:t>
-      </w:r>
-      <w:proofErr w:type="spellStart"/>
-      <w:r>
-        <w:rPr>
-          <w:rFonts w:ascii="Arial" w:hAnsi="Arial" w:cs="Arial"/>
-          <w:sz w:val="48"/>
-        </w:rPr>
-        <w:t>Estephanie</w:t>
-      </w:r>
-      <w:proofErr w:type="spellEnd"/>
-      <w:r>
-        <w:rPr>
-          <w:rFonts w:ascii="Arial" w:hAnsi="Arial" w:cs="Arial"/>
-          <w:sz w:val="48"/>
-        </w:rPr>
-        <w:t xml:space="preserve"> Gonzalez, Aaron Knobloch, Caleb Sears </w:t>
+        <w:t xml:space="preserve">&lt;Jory Alexander, Estephanie Gonzalez, Aaron Knobloch, Caleb Sears </w:t>
       </w:r>
       <w:r>
         <w:rPr>
@@ -192,7 +176,6 @@
           <w:sz w:val="28"/>
         </w:rPr>
       </w:pPr>
-      <w:proofErr w:type="gramStart"/>
       <w:r>
         <w:rPr>
           <w:sz w:val="28"/>
@@ -206,7 +189,6 @@
         </w:rPr>
         <w:t xml:space="preserve"> Introduction</w:t>
       </w:r>
-      <w:proofErr w:type="gramEnd"/>
     </w:p>
     <w:p>
       <w:pPr>
@@ -334,29 +316,7 @@
           <w:sz w:val="22"/>
           <w:szCs w:val="22"/>
         </w:rPr>
-        <w:t xml:space="preserve">An Endless Night is a text-based game, the application is free to download for any operating system that has latest java </w:t>
-      </w:r>
-      <w:proofErr w:type="spellStart"/>
-      <w:r>
-        <w:rPr>
-          <w:rFonts w:ascii="Arial" w:eastAsia="Arial" w:hAnsi="Arial" w:cs="Arial"/>
-          <w:i/>
-          <w:color w:val="000000"/>
-          <w:sz w:val="22"/>
-          <w:szCs w:val="22"/>
-        </w:rPr>
-        <w:t>jre</w:t>
-      </w:r>
-      <w:proofErr w:type="spellEnd"/>
-      <w:r>
-        <w:rPr>
-          <w:rFonts w:ascii="Arial" w:eastAsia="Arial" w:hAnsi="Arial" w:cs="Arial"/>
-          <w:i/>
-          <w:color w:val="000000"/>
-          <w:sz w:val="22"/>
-          <w:szCs w:val="22"/>
-        </w:rPr>
-        <w:t xml:space="preserve"> installed. Players are able to traverse the game, fight monsters, and solve puzzles through the use of keyboard commands. Administrators have access to back</w:t>
+        <w:t>An Endless Night is a text-based game, the application is free to download for any operating system that has latest java jre installed. Players are able to traverse the game, fight monsters, and solve puzzles through the use of keyboard commands. Administrators have access to back</w:t>
       </w:r>
       <w:r>
         <w:rPr>
@@ -643,7 +603,6 @@
       <w:bookmarkStart w:id="11" w:name="_Toc518295195"/>
       <w:bookmarkEnd w:id="9"/>
       <w:bookmarkEnd w:id="10"/>
-      <w:proofErr w:type="gramStart"/>
       <w:r>
         <w:rPr>
           <w:sz w:val="28"/>
@@ -657,7 +616,6 @@
         <w:t xml:space="preserve"> Design</w:t>
       </w:r>
       <w:bookmarkEnd w:id="11"/>
-      <w:proofErr w:type="gramEnd"/>
     </w:p>
     <w:p/>
     <w:p>
@@ -992,14 +950,7 @@
     <w:p>
       <w:r>
         <w:tab/>
-      </w:r>
-      <w:proofErr w:type="gramStart"/>
-      <w:r>
-        <w:t>4.1.2  Description</w:t>
-      </w:r>
-      <w:proofErr w:type="gramEnd"/>
-      <w:r>
-        <w:t xml:space="preserve"> of Each object with attributes and methods described</w:t>
+        <w:t>4.1.2  Description of Each object with attributes and methods described</w:t>
       </w:r>
       <w:r>
         <w:tab/>
@@ -1030,13 +981,8 @@
           <w:numId w:val="7"/>
         </w:numPr>
       </w:pPr>
-      <w:proofErr w:type="spellStart"/>
-      <w:r>
-        <w:t>CharacterID</w:t>
-      </w:r>
-      <w:proofErr w:type="spellEnd"/>
-      <w:r>
-        <w:t xml:space="preserve"> – The unique identifier of this character.</w:t>
+      <w:r>
+        <w:t>CharacterID – The unique identifier of this character.</w:t>
       </w:r>
     </w:p>
     <w:p>
@@ -1101,13 +1047,8 @@
           <w:numId w:val="7"/>
         </w:numPr>
       </w:pPr>
-      <w:proofErr w:type="spellStart"/>
-      <w:r>
-        <w:t>DefenseValue</w:t>
-      </w:r>
-      <w:proofErr w:type="spellEnd"/>
-      <w:r>
-        <w:t xml:space="preserve"> – The value associated with the defense of this character</w:t>
+      <w:r>
+        <w:t>DefenseValue – The value associated with the defense of this character</w:t>
       </w:r>
     </w:p>
     <w:p>
@@ -1118,19 +1059,9 @@
           <w:numId w:val="7"/>
         </w:numPr>
       </w:pPr>
-      <w:proofErr w:type="spellStart"/>
-      <w:r>
-        <w:t>getCharacterID</w:t>
-      </w:r>
-      <w:proofErr w:type="spellEnd"/>
-      <w:r>
-        <w:t xml:space="preserve"> – returns the </w:t>
-      </w:r>
-      <w:proofErr w:type="spellStart"/>
-      <w:r>
-        <w:t>CharacterID</w:t>
-      </w:r>
-      <w:proofErr w:type="spellEnd"/>
+      <w:r>
+        <w:t>getCharacterID – returns the CharacterID</w:t>
+      </w:r>
     </w:p>
     <w:p>
       <w:pPr>
@@ -1140,13 +1071,8 @@
           <w:numId w:val="7"/>
         </w:numPr>
       </w:pPr>
-      <w:proofErr w:type="spellStart"/>
-      <w:r>
-        <w:t>getHealth</w:t>
-      </w:r>
-      <w:proofErr w:type="spellEnd"/>
-      <w:r>
-        <w:t xml:space="preserve"> – returns the health of the character.</w:t>
+      <w:r>
+        <w:t>getHealth – returns the health of the character.</w:t>
       </w:r>
     </w:p>
     <w:p>
@@ -1157,31 +1083,8 @@
           <w:numId w:val="7"/>
         </w:numPr>
       </w:pPr>
-      <w:proofErr w:type="spellStart"/>
-      <w:proofErr w:type="gramStart"/>
-      <w:r>
-        <w:t>doDamage</w:t>
-      </w:r>
-      <w:proofErr w:type="spellEnd"/>
-      <w:r>
-        <w:t>(</w:t>
-      </w:r>
-      <w:proofErr w:type="spellStart"/>
-      <w:proofErr w:type="gramEnd"/>
-      <w:r>
-        <w:t>int</w:t>
-      </w:r>
-      <w:proofErr w:type="spellEnd"/>
-      <w:r>
-        <w:t xml:space="preserve"> damage) – </w:t>
-      </w:r>
-      <w:proofErr w:type="spellStart"/>
-      <w:r>
-        <w:t>substracts</w:t>
-      </w:r>
-      <w:proofErr w:type="spellEnd"/>
-      <w:r>
-        <w:t xml:space="preserve"> the damage amount from the health.</w:t>
+      <w:r>
+        <w:t>doDamage(int damage) – substracts the damage amount from the health.</w:t>
       </w:r>
     </w:p>
     <w:p>
@@ -1192,18 +1095,8 @@
           <w:numId w:val="7"/>
         </w:numPr>
       </w:pPr>
-      <w:proofErr w:type="gramStart"/>
-      <w:r>
-        <w:t>Heal(</w:t>
-      </w:r>
-      <w:proofErr w:type="spellStart"/>
-      <w:proofErr w:type="gramEnd"/>
-      <w:r>
-        <w:t>int</w:t>
-      </w:r>
-      <w:proofErr w:type="spellEnd"/>
-      <w:r>
-        <w:t xml:space="preserve"> amount) – adds the amount specified to the health</w:t>
+      <w:r>
+        <w:t>Heal(int amount) – adds the amount specified to the health</w:t>
       </w:r>
     </w:p>
     <w:p>
@@ -1214,13 +1107,8 @@
           <w:numId w:val="7"/>
         </w:numPr>
       </w:pPr>
-      <w:proofErr w:type="spellStart"/>
-      <w:r>
-        <w:t>getStrength</w:t>
-      </w:r>
-      <w:proofErr w:type="spellEnd"/>
-      <w:r>
-        <w:t xml:space="preserve"> – returns the strength of character.</w:t>
+      <w:r>
+        <w:t>getStrength – returns the strength of character.</w:t>
       </w:r>
     </w:p>
     <w:p>
@@ -1231,23 +1119,8 @@
           <w:numId w:val="7"/>
         </w:numPr>
       </w:pPr>
-      <w:proofErr w:type="spellStart"/>
-      <w:proofErr w:type="gramStart"/>
-      <w:r>
-        <w:t>setStrength</w:t>
-      </w:r>
-      <w:proofErr w:type="spellEnd"/>
-      <w:r>
-        <w:t>(</w:t>
-      </w:r>
-      <w:proofErr w:type="spellStart"/>
-      <w:proofErr w:type="gramEnd"/>
-      <w:r>
-        <w:t>int</w:t>
-      </w:r>
-      <w:proofErr w:type="spellEnd"/>
-      <w:r>
-        <w:t xml:space="preserve"> amount) assigns the specified amo</w:t>
+      <w:r>
+        <w:t>setStrength(int amount) assigns the specified amo</w:t>
       </w:r>
       <w:r>
         <w:t>u</w:t>
@@ -1264,13 +1137,8 @@
           <w:numId w:val="7"/>
         </w:numPr>
       </w:pPr>
-      <w:proofErr w:type="spellStart"/>
-      <w:r>
-        <w:t>getDefense</w:t>
-      </w:r>
-      <w:proofErr w:type="spellEnd"/>
-      <w:r>
-        <w:t xml:space="preserve"> – returns the amount of defense associated with this character</w:t>
+      <w:r>
+        <w:t>getDefense – returns the amount of defense associated with this character</w:t>
       </w:r>
     </w:p>
     <w:p>
@@ -1281,23 +1149,8 @@
           <w:numId w:val="7"/>
         </w:numPr>
       </w:pPr>
-      <w:proofErr w:type="spellStart"/>
-      <w:proofErr w:type="gramStart"/>
-      <w:r>
-        <w:t>setDefense</w:t>
-      </w:r>
-      <w:proofErr w:type="spellEnd"/>
-      <w:r>
-        <w:t>(</w:t>
-      </w:r>
-      <w:proofErr w:type="spellStart"/>
-      <w:proofErr w:type="gramEnd"/>
-      <w:r>
-        <w:t>int</w:t>
-      </w:r>
-      <w:proofErr w:type="spellEnd"/>
-      <w:r>
-        <w:t xml:space="preserve"> amount) – assigns the specified value to this characters defense</w:t>
+      <w:r>
+        <w:t>setDefense(int amount) – assigns the specified value to this characters defense</w:t>
       </w:r>
     </w:p>
     <w:p>
@@ -1308,13 +1161,8 @@
           <w:numId w:val="7"/>
         </w:numPr>
       </w:pPr>
-      <w:proofErr w:type="spellStart"/>
-      <w:r>
-        <w:t>getName</w:t>
-      </w:r>
-      <w:proofErr w:type="spellEnd"/>
-      <w:r>
-        <w:t xml:space="preserve"> – returns the name of the character</w:t>
+      <w:r>
+        <w:t>getName – returns the name of the character</w:t>
       </w:r>
     </w:p>
     <w:p>
@@ -1325,13 +1173,8 @@
           <w:numId w:val="7"/>
         </w:numPr>
       </w:pPr>
-      <w:proofErr w:type="spellStart"/>
-      <w:r>
-        <w:t>getLocation</w:t>
-      </w:r>
-      <w:proofErr w:type="spellEnd"/>
-      <w:r>
-        <w:t xml:space="preserve"> – returns the ID of the room this character is located in</w:t>
+      <w:r>
+        <w:t>getLocation – returns the ID of the room this character is located in</w:t>
       </w:r>
     </w:p>
     <w:p>
@@ -1354,13 +1197,8 @@
           <w:numId w:val="7"/>
         </w:numPr>
       </w:pPr>
-      <w:proofErr w:type="spellStart"/>
-      <w:r>
-        <w:t>statusConditions</w:t>
-      </w:r>
-      <w:proofErr w:type="spellEnd"/>
-      <w:r>
-        <w:t xml:space="preserve"> – An array of the status conditions inflicting this character</w:t>
+      <w:r>
+        <w:t>statusConditions – An array of the status conditions inflicting this character</w:t>
       </w:r>
     </w:p>
     <w:p>
@@ -1371,13 +1209,8 @@
           <w:numId w:val="7"/>
         </w:numPr>
       </w:pPr>
-      <w:proofErr w:type="spellStart"/>
-      <w:r>
-        <w:t>equippedWeapon</w:t>
-      </w:r>
-      <w:proofErr w:type="spellEnd"/>
-      <w:r>
-        <w:t xml:space="preserve"> – The weapon that the hero currently has equipped</w:t>
+      <w:r>
+        <w:t>equippedWeapon – The weapon that the hero currently has equipped</w:t>
       </w:r>
     </w:p>
     <w:p>
@@ -1388,13 +1221,8 @@
           <w:numId w:val="7"/>
         </w:numPr>
       </w:pPr>
-      <w:proofErr w:type="spellStart"/>
-      <w:r>
-        <w:t>equippedArmor</w:t>
-      </w:r>
-      <w:proofErr w:type="spellEnd"/>
-      <w:r>
-        <w:t xml:space="preserve"> – The armor that this hero currently has equipped</w:t>
+      <w:r>
+        <w:t>equippedArmor – The armor that this hero currently has equipped</w:t>
       </w:r>
     </w:p>
     <w:p>
@@ -1405,13 +1233,8 @@
           <w:numId w:val="7"/>
         </w:numPr>
       </w:pPr>
-      <w:proofErr w:type="spellStart"/>
-      <w:r>
-        <w:t>playerInventory</w:t>
-      </w:r>
-      <w:proofErr w:type="spellEnd"/>
-      <w:r>
-        <w:t xml:space="preserve"> – an array of all the items equipped in this character’s inventory</w:t>
+      <w:r>
+        <w:t>playerInventory – an array of all the items equipped in this character’s inventory</w:t>
       </w:r>
     </w:p>
     <w:p>
@@ -1422,13 +1245,186 @@
           <w:numId w:val="7"/>
         </w:numPr>
       </w:pPr>
-      <w:proofErr w:type="spellStart"/>
-      <w:r>
-        <w:t>getEquippedWeapon</w:t>
-      </w:r>
-      <w:proofErr w:type="spellEnd"/>
-      <w:r>
-        <w:t xml:space="preserve"> – returns the weapons the hero has equipped</w:t>
+      <w:r>
+        <w:t>getEquippedWeapon – returns the weapons the hero has equipped</w:t>
+      </w:r>
+    </w:p>
+    <w:p>
+      <w:pPr>
+        <w:pStyle w:val="ListParagraph"/>
+        <w:numPr>
+          <w:ilvl w:val="1"/>
+          <w:numId w:val="7"/>
+        </w:numPr>
+      </w:pPr>
+      <w:r>
+        <w:t>setEquippedWeapon(Weapon weapons) – equips the weapon specified</w:t>
+      </w:r>
+    </w:p>
+    <w:p>
+      <w:pPr>
+        <w:pStyle w:val="ListParagraph"/>
+        <w:numPr>
+          <w:ilvl w:val="1"/>
+          <w:numId w:val="7"/>
+        </w:numPr>
+      </w:pPr>
+      <w:r>
+        <w:t>getEquippedArmor – returns the armor the hero has equipped</w:t>
+      </w:r>
+    </w:p>
+    <w:p>
+      <w:pPr>
+        <w:pStyle w:val="ListParagraph"/>
+        <w:numPr>
+          <w:ilvl w:val="1"/>
+          <w:numId w:val="7"/>
+        </w:numPr>
+      </w:pPr>
+      <w:r>
+        <w:t xml:space="preserve">setEquippedArmor(Armor armor) – equips the armor specified. </w:t>
+      </w:r>
+    </w:p>
+    <w:p>
+      <w:pPr>
+        <w:pStyle w:val="ListParagraph"/>
+        <w:numPr>
+          <w:ilvl w:val="1"/>
+          <w:numId w:val="7"/>
+        </w:numPr>
+      </w:pPr>
+      <w:r>
+        <w:t>getStatusConditions – returns an array of the status conditions afflicting this hero</w:t>
+      </w:r>
+    </w:p>
+    <w:p>
+      <w:pPr>
+        <w:pStyle w:val="ListParagraph"/>
+        <w:numPr>
+          <w:ilvl w:val="1"/>
+          <w:numId w:val="7"/>
+        </w:numPr>
+      </w:pPr>
+      <w:r>
+        <w:t>addStatusCondition(StatusCondition) – adds this condition to the hero</w:t>
+      </w:r>
+    </w:p>
+    <w:p>
+      <w:pPr>
+        <w:pStyle w:val="ListParagraph"/>
+        <w:numPr>
+          <w:ilvl w:val="1"/>
+          <w:numId w:val="7"/>
+        </w:numPr>
+      </w:pPr>
+      <w:r>
+        <w:lastRenderedPageBreak/>
+        <w:t>removeStatusCondition(StatusCondition) – removes this condition from the hero</w:t>
+      </w:r>
+    </w:p>
+    <w:p>
+      <w:pPr>
+        <w:pStyle w:val="ListParagraph"/>
+        <w:numPr>
+          <w:ilvl w:val="1"/>
+          <w:numId w:val="7"/>
+        </w:numPr>
+      </w:pPr>
+      <w:r>
+        <w:t>getPlayerInventory – returns an array of all of the items in a player inventory</w:t>
+      </w:r>
+    </w:p>
+    <w:p>
+      <w:pPr>
+        <w:pStyle w:val="ListParagraph"/>
+        <w:numPr>
+          <w:ilvl w:val="1"/>
+          <w:numId w:val="7"/>
+        </w:numPr>
+      </w:pPr>
+      <w:r>
+        <w:t>addArtifactToInventory(Artifact item) – adds an item to inventory</w:t>
+      </w:r>
+    </w:p>
+    <w:p>
+      <w:pPr>
+        <w:pStyle w:val="ListParagraph"/>
+        <w:numPr>
+          <w:ilvl w:val="0"/>
+          <w:numId w:val="7"/>
+        </w:numPr>
+      </w:pPr>
+      <w:r>
+        <w:t>Monster:</w:t>
+      </w:r>
+    </w:p>
+    <w:p>
+      <w:pPr>
+        <w:pStyle w:val="ListParagraph"/>
+        <w:numPr>
+          <w:ilvl w:val="1"/>
+          <w:numId w:val="7"/>
+        </w:numPr>
+      </w:pPr>
+      <w:r>
+        <w:t xml:space="preserve">ProbabilityOfAppearing </w:t>
+      </w:r>
+      <w:r>
+        <w:t>–</w:t>
+      </w:r>
+      <w:r>
+        <w:t xml:space="preserve"> </w:t>
+      </w:r>
+      <w:r>
+        <w:t>the probability that this monster has of appearing in a room</w:t>
+      </w:r>
+    </w:p>
+    <w:p>
+      <w:pPr>
+        <w:pStyle w:val="ListParagraph"/>
+        <w:numPr>
+          <w:ilvl w:val="1"/>
+          <w:numId w:val="7"/>
+        </w:numPr>
+      </w:pPr>
+      <w:r>
+        <w:t>DroppedItem – an item that this monster drops.</w:t>
+      </w:r>
+    </w:p>
+    <w:p>
+      <w:pPr>
+        <w:pStyle w:val="ListParagraph"/>
+        <w:numPr>
+          <w:ilvl w:val="1"/>
+          <w:numId w:val="7"/>
+        </w:numPr>
+      </w:pPr>
+      <w:r>
+        <w:t>getProbabilityOfAppearing – returns the ProbabilityOfAppearing</w:t>
+      </w:r>
+    </w:p>
+    <w:p>
+      <w:pPr>
+        <w:pStyle w:val="ListParagraph"/>
+        <w:numPr>
+          <w:ilvl w:val="1"/>
+          <w:numId w:val="7"/>
+        </w:numPr>
+      </w:pPr>
+      <w:r>
+        <w:t>getDroppedItem – returns DroppedItem</w:t>
+      </w:r>
+    </w:p>
+    <w:p>
+      <w:pPr>
+        <w:pStyle w:val="ListParagraph"/>
+        <w:numPr>
+          <w:ilvl w:val="1"/>
+          <w:numId w:val="7"/>
+        </w:numPr>
+      </w:pPr>
+      <w:r>
+        <w:t>setDroppedItem – cycles through possible items and sets it</w:t>
       </w:r>
       <w:bookmarkStart w:id="15" w:name="_GoBack"/>
       <w:bookmarkEnd w:id="15"/>
@@ -1470,55 +1466,27 @@
         <w:rPr>
           <w:highlight w:val="yellow"/>
         </w:rPr>
-        <w:t>(</w:t>
-      </w:r>
-      <w:proofErr w:type="spellStart"/>
+        <w:t>(Estephanie Gonzalez)</w:t>
+      </w:r>
       <w:r>
         <w:rPr>
           <w:highlight w:val="yellow"/>
         </w:rPr>
-        <w:t>Estephanie</w:t>
-      </w:r>
-      <w:proofErr w:type="spellEnd"/>
-      <w:r>
+        <w:t>- more detail than requirements analysis and system design.</w:t>
+      </w:r>
+    </w:p>
+    <w:p>
+      <w:pPr>
         <w:rPr>
           <w:highlight w:val="yellow"/>
         </w:rPr>
-        <w:t xml:space="preserve"> Gonzalez)</w:t>
-      </w:r>
+      </w:pPr>
       <w:r>
         <w:rPr>
           <w:highlight w:val="yellow"/>
         </w:rPr>
-        <w:t>- more detail than requirements analysis and system design.</w:t>
-      </w:r>
-    </w:p>
-    <w:p>
-      <w:pPr>
-        <w:rPr>
-          <w:highlight w:val="yellow"/>
-        </w:rPr>
-      </w:pPr>
-      <w:r>
-        <w:rPr>
-          <w:highlight w:val="yellow"/>
-        </w:rPr>
-        <w:lastRenderedPageBreak/>
         <w:tab/>
-      </w:r>
-      <w:proofErr w:type="gramStart"/>
-      <w:r>
-        <w:rPr>
-          <w:highlight w:val="yellow"/>
-        </w:rPr>
-        <w:t>4.1.2  Description</w:t>
-      </w:r>
-      <w:proofErr w:type="gramEnd"/>
-      <w:r>
-        <w:rPr>
-          <w:highlight w:val="yellow"/>
-        </w:rPr>
-        <w:t xml:space="preserve"> of Each object with attributes and methods described</w:t>
+        <w:t>4.1.2  Description of Each object with attributes and methods described</w:t>
       </w:r>
     </w:p>
     <w:p>
@@ -1552,54 +1520,27 @@
         <w:rPr>
           <w:highlight w:val="yellow"/>
         </w:rPr>
-        <w:t xml:space="preserve">(Jory </w:t>
-      </w:r>
-      <w:proofErr w:type="spellStart"/>
+        <w:t>(Jory Aexander)</w:t>
+      </w:r>
       <w:r>
         <w:rPr>
           <w:highlight w:val="yellow"/>
         </w:rPr>
-        <w:t>Aexander</w:t>
-      </w:r>
-      <w:proofErr w:type="spellEnd"/>
-      <w:r>
+        <w:t xml:space="preserve">- </w:t>
+      </w:r>
+    </w:p>
+    <w:p>
+      <w:pPr>
         <w:rPr>
           <w:highlight w:val="yellow"/>
         </w:rPr>
-        <w:t>)</w:t>
-      </w:r>
+      </w:pPr>
       <w:r>
         <w:rPr>
           <w:highlight w:val="yellow"/>
         </w:rPr>
-        <w:t xml:space="preserve">- </w:t>
-      </w:r>
-    </w:p>
-    <w:p>
-      <w:pPr>
-        <w:rPr>
-          <w:highlight w:val="yellow"/>
-        </w:rPr>
-      </w:pPr>
-      <w:r>
-        <w:rPr>
-          <w:highlight w:val="yellow"/>
-        </w:rPr>
         <w:tab/>
-      </w:r>
-      <w:proofErr w:type="gramStart"/>
-      <w:r>
-        <w:rPr>
-          <w:highlight w:val="yellow"/>
-        </w:rPr>
-        <w:t>4.1.2  Description</w:t>
-      </w:r>
-      <w:proofErr w:type="gramEnd"/>
-      <w:r>
-        <w:rPr>
-          <w:highlight w:val="yellow"/>
-        </w:rPr>
-        <w:t xml:space="preserve"> of Each object with attributes and methods described</w:t>
+        <w:t>4.1.2  Description of Each object with attributes and methods described</w:t>
       </w:r>
     </w:p>
     <w:p>
@@ -1648,20 +1589,7 @@
           <w:highlight w:val="yellow"/>
         </w:rPr>
         <w:tab/>
-      </w:r>
-      <w:proofErr w:type="gramStart"/>
-      <w:r>
-        <w:rPr>
-          <w:highlight w:val="yellow"/>
-        </w:rPr>
-        <w:t>4.1.2  Description</w:t>
-      </w:r>
-      <w:proofErr w:type="gramEnd"/>
-      <w:r>
-        <w:rPr>
-          <w:highlight w:val="yellow"/>
-        </w:rPr>
-        <w:t xml:space="preserve"> of Each object with attributes and methods described</w:t>
+        <w:t>4.1.2  Description of Each object with attributes and methods described</w:t>
       </w:r>
     </w:p>
     <w:p>
@@ -1681,14 +1609,7 @@
     <w:p>
       <w:r>
         <w:tab/>
-      </w:r>
-      <w:proofErr w:type="gramStart"/>
-      <w:r>
-        <w:t>4.1.2  Description</w:t>
-      </w:r>
-      <w:proofErr w:type="gramEnd"/>
-      <w:r>
-        <w:t xml:space="preserve"> of Each object with attributes and methods described</w:t>
+        <w:t>4.1.2  Description of Each object with attributes and methods described</w:t>
       </w:r>
     </w:p>
     <w:p/>
@@ -2856,6 +2777,7 @@
     <w:lsdException w:name="HTML Sample" w:semiHidden="1" w:unhideWhenUsed="1"/>
     <w:lsdException w:name="HTML Typewriter" w:semiHidden="1" w:unhideWhenUsed="1"/>
     <w:lsdException w:name="HTML Variable" w:semiHidden="1" w:unhideWhenUsed="1"/>
+    <w:lsdException w:name="Normal Table" w:semiHidden="1" w:unhideWhenUsed="1"/>
     <w:lsdException w:name="annotation subject" w:semiHidden="1" w:unhideWhenUsed="1"/>
     <w:lsdException w:name="No List" w:semiHidden="1" w:unhideWhenUsed="1"/>
     <w:lsdException w:name="Outline List 1" w:semiHidden="1" w:unhideWhenUsed="1"/>
@@ -2901,9 +2823,11 @@
     <w:lsdException w:name="Table Subtle 1" w:semiHidden="1" w:unhideWhenUsed="1"/>
     <w:lsdException w:name="Table Subtle 2" w:semiHidden="1" w:unhideWhenUsed="1"/>
     <w:lsdException w:name="Table Web 1" w:semiHidden="1" w:unhideWhenUsed="1"/>
+    <w:lsdException w:name="Table Web 2" w:semiHidden="1" w:unhideWhenUsed="1"/>
     <w:lsdException w:name="Table Web 3" w:semiHidden="1" w:unhideWhenUsed="1"/>
     <w:lsdException w:name="Balloon Text" w:semiHidden="1" w:unhideWhenUsed="1"/>
     <w:lsdException w:name="Table Grid" w:uiPriority="59"/>
+    <w:lsdException w:name="Table Theme" w:semiHidden="1" w:unhideWhenUsed="1"/>
     <w:lsdException w:name="Placeholder Text" w:semiHidden="1"/>
     <w:lsdException w:name="No Spacing" w:uiPriority="1" w:qFormat="1"/>
     <w:lsdException w:name="Light Shading" w:uiPriority="60"/>

</xml_diff>